<commit_message>
New version of app
</commit_message>
<xml_diff>
--- a/assets/OP Application for Summer 2018.docx
+++ b/assets/OP Application for Summer 2018.docx
@@ -1,6 +1,6 @@
 
 <file path=word/document.xml><?xml version="1.0" encoding="utf-8"?>
-<w:document xmlns:wpc="http://schemas.microsoft.com/office/word/2010/wordprocessingCanvas" xmlns:mo="http://schemas.microsoft.com/office/mac/office/2008/main" xmlns:mc="http://schemas.openxmlformats.org/markup-compatibility/2006" xmlns:mv="urn:schemas-microsoft-com:mac:vml" xmlns:o="urn:schemas-microsoft-com:office:office" xmlns:r="http://schemas.openxmlformats.org/officeDocument/2006/relationships" xmlns:m="http://schemas.openxmlformats.org/officeDocument/2006/math" xmlns:v="urn:schemas-microsoft-com:vml" xmlns:wp14="http://schemas.microsoft.com/office/word/2010/wordprocessingDrawing" xmlns:wp="http://schemas.openxmlformats.org/drawingml/2006/wordprocessingDrawing" xmlns:w10="urn:schemas-microsoft-com:office:word" xmlns:w="http://schemas.openxmlformats.org/wordprocessingml/2006/main" xmlns:w14="http://schemas.microsoft.com/office/word/2010/wordml" xmlns:wpg="http://schemas.microsoft.com/office/word/2010/wordprocessingGroup" xmlns:wpi="http://schemas.microsoft.com/office/word/2010/wordprocessingInk" xmlns:wne="http://schemas.microsoft.com/office/word/2006/wordml" xmlns:wps="http://schemas.microsoft.com/office/word/2010/wordprocessingShape" mc:Ignorable="w14 wp14">
+<w:document xmlns:wpc="http://schemas.microsoft.com/office/word/2010/wordprocessingCanvas" xmlns:cx="http://schemas.microsoft.com/office/drawing/2014/chartex" xmlns:cx1="http://schemas.microsoft.com/office/drawing/2015/9/8/chartex" xmlns:cx2="http://schemas.microsoft.com/office/drawing/2015/10/21/chartex" xmlns:cx3="http://schemas.microsoft.com/office/drawing/2016/5/9/chartex" xmlns:cx4="http://schemas.microsoft.com/office/drawing/2016/5/10/chartex" xmlns:cx5="http://schemas.microsoft.com/office/drawing/2016/5/11/chartex" xmlns:cx6="http://schemas.microsoft.com/office/drawing/2016/5/12/chartex" xmlns:cx7="http://schemas.microsoft.com/office/drawing/2016/5/13/chartex" xmlns:cx8="http://schemas.microsoft.com/office/drawing/2016/5/14/chartex" xmlns:mc="http://schemas.openxmlformats.org/markup-compatibility/2006" xmlns:aink="http://schemas.microsoft.com/office/drawing/2016/ink" xmlns:am3d="http://schemas.microsoft.com/office/drawing/2017/model3d" xmlns:o="urn:schemas-microsoft-com:office:office" xmlns:r="http://schemas.openxmlformats.org/officeDocument/2006/relationships" xmlns:m="http://schemas.openxmlformats.org/officeDocument/2006/math" xmlns:v="urn:schemas-microsoft-com:vml" xmlns:wp14="http://schemas.microsoft.com/office/word/2010/wordprocessingDrawing" xmlns:wp="http://schemas.openxmlformats.org/drawingml/2006/wordprocessingDrawing" xmlns:w10="urn:schemas-microsoft-com:office:word" xmlns:w="http://schemas.openxmlformats.org/wordprocessingml/2006/main" xmlns:w14="http://schemas.microsoft.com/office/word/2010/wordml" xmlns:w15="http://schemas.microsoft.com/office/word/2012/wordml" xmlns:w16cid="http://schemas.microsoft.com/office/word/2016/wordml/cid" xmlns:w16se="http://schemas.microsoft.com/office/word/2015/wordml/symex" xmlns:wpg="http://schemas.microsoft.com/office/word/2010/wordprocessingGroup" xmlns:wpi="http://schemas.microsoft.com/office/word/2010/wordprocessingInk" xmlns:wne="http://schemas.microsoft.com/office/word/2006/wordml" xmlns:wps="http://schemas.microsoft.com/office/word/2010/wordprocessingShape" mc:Ignorable="w14 w15 w16se w16cid wp14">
   <w:body>
     <w:p>
       <w:pPr>
@@ -34,7 +34,7 @@
                     <pic:cNvPicPr/>
                   </pic:nvPicPr>
                   <pic:blipFill>
-                    <a:blip r:embed="rId8">
+                    <a:blip r:embed="rId7">
                       <a:extLst/>
                     </a:blip>
                     <a:stretch>
@@ -214,25 +214,21 @@
           <w:color w:val="222222"/>
           <w:u w:color="222222"/>
         </w:rPr>
-        <w:t xml:space="preserve"> where young women </w:t>
-      </w:r>
-      <w:r>
-        <w:rPr>
-          <w:rFonts w:ascii="Lato Regular"/>
-        </w:rPr>
-        <w:t xml:space="preserve">and trans, </w:t>
-      </w:r>
-      <w:r>
-        <w:rPr>
-          <w:rFonts w:ascii="Lato Regular"/>
-        </w:rPr>
-        <w:t xml:space="preserve">nonbinary, or </w:t>
-      </w:r>
-      <w:r>
-        <w:rPr>
-          <w:rFonts w:ascii="Lato Regular"/>
-        </w:rPr>
-        <w:t>gender non-conforming youth</w:t>
+        <w:t xml:space="preserve"> where </w:t>
+      </w:r>
+      <w:r>
+        <w:rPr>
+          <w:rFonts w:ascii="Lato Regular"/>
+          <w:color w:val="222222"/>
+          <w:u w:color="222222"/>
+        </w:rPr>
+        <w:t xml:space="preserve">young women </w:t>
+      </w:r>
+      <w:r>
+        <w:rPr>
+          <w:rFonts w:ascii="Lato Regular"/>
+        </w:rPr>
+        <w:t>and trans, nonbinary, or gender non-conforming youth</w:t>
       </w:r>
       <w:r>
         <w:rPr>
@@ -549,13 +545,13 @@
     </w:p>
     <w:p>
       <w:pPr>
-        <w:pStyle w:val="BodyA"/>
-        <w:shd w:val="clear" w:color="auto" w:fill="FFFFFF"/>
-        <w:spacing w:line="276" w:lineRule="auto"/>
-        <w:rPr>
-          <w:rFonts w:ascii="Lato Regular" w:eastAsia="Lato Regular" w:hAnsi="Lato Regular" w:cs="Lato Regular"/>
-          <w:color w:val="222222"/>
-          <w:u w:color="222222"/>
+        <w:shd w:val="clear" w:color="auto" w:fill="FFFFFF"/>
+        <w:rPr>
+          <w:rFonts w:ascii="Arial" w:eastAsia="Times New Roman" w:hAnsi="Arial" w:cs="Arial"/>
+          <w:color w:val="222222"/>
+          <w:sz w:val="19"/>
+          <w:szCs w:val="19"/>
+          <w:bdr w:val="none" w:sz="0" w:space="0" w:color="auto"/>
         </w:rPr>
       </w:pPr>
       <w:r>
@@ -584,7 +580,7 @@
         </w:rPr>
         <w:t xml:space="preserve"> places. Email completed applications to </w:t>
       </w:r>
-      <w:hyperlink r:id="rId9" w:history="1">
+      <w:hyperlink r:id="rId8" w:history="1">
         <w:r>
           <w:rPr>
             <w:rStyle w:val="Hyperlink0"/>
@@ -598,41 +594,43 @@
           <w:color w:val="222222"/>
           <w:u w:color="222222"/>
         </w:rPr>
-        <w:t xml:space="preserve">. Or, drop off completed applications at: </w:t>
-      </w:r>
-      <w:r>
-        <w:rPr>
-          <w:rFonts w:ascii="Lato Regular"/>
-          <w:color w:val="222222"/>
-          <w:u w:val="single" w:color="222222"/>
-        </w:rPr>
-        <w:t>Pratt Institute, Dekalb Hall, 2</w:t>
-      </w:r>
-      <w:r>
-        <w:rPr>
-          <w:rFonts w:ascii="Lato Regular"/>
-          <w:color w:val="222222"/>
-          <w:u w:val="single" w:color="222222"/>
-          <w:vertAlign w:val="superscript"/>
-        </w:rPr>
-        <w:t>nd</w:t>
-      </w:r>
-      <w:r>
-        <w:rPr>
-          <w:rFonts w:ascii="Lato Regular"/>
-          <w:color w:val="222222"/>
-          <w:u w:val="single" w:color="222222"/>
-        </w:rPr>
-        <w:t xml:space="preserve"> Floor, Mondays-Fridays, 9am-6pm</w:t>
-      </w:r>
-      <w:r>
-        <w:rPr>
-          <w:rFonts w:ascii="Lato Regular"/>
-          <w:color w:val="222222"/>
-          <w:u w:color="222222"/>
-        </w:rPr>
-        <w:t xml:space="preserve">.  </w:t>
-      </w:r>
+        <w:t xml:space="preserve">. Or, </w:t>
+      </w:r>
+      <w:r>
+        <w:rPr>
+          <w:rFonts w:ascii="Lato Regular"/>
+          <w:color w:val="222222"/>
+          <w:u w:color="222222"/>
+        </w:rPr>
+        <w:t>mail completed applications to</w:t>
+      </w:r>
+      <w:r>
+        <w:rPr>
+          <w:rFonts w:ascii="Lato" w:hAnsi="Lato"/>
+          <w:color w:val="222222"/>
+          <w:u w:color="222222"/>
+        </w:rPr>
+        <w:t xml:space="preserve">: </w:t>
+      </w:r>
+      <w:r>
+        <w:rPr>
+          <w:rFonts w:ascii="Lato" w:eastAsia="Times New Roman" w:hAnsi="Lato" w:cs="Arial"/>
+          <w:color w:val="222222"/>
+          <w:u w:val="single"/>
+          <w:bdr w:val="none" w:sz="0" w:space="0" w:color="auto"/>
+        </w:rPr>
+        <w:t>Octavia Project, PO Box 381031, Brooklyn, NY 11238</w:t>
+      </w:r>
+      <w:bookmarkStart w:id="0" w:name="_GoBack"/>
+      <w:r>
+        <w:rPr>
+          <w:rFonts w:ascii="Lato" w:eastAsia="Times New Roman" w:hAnsi="Lato" w:cs="Arial"/>
+          <w:color w:val="222222"/>
+          <w:bdr w:val="none" w:sz="0" w:space="0" w:color="auto"/>
+        </w:rPr>
+        <w:t>.</w:t>
+      </w:r>
+      <w:bookmarkEnd w:id="0"/>
     </w:p>
     <w:p>
       <w:pPr>
@@ -675,7 +673,7 @@
         </w:rPr>
         <w:t xml:space="preserve"> Email </w:t>
       </w:r>
-      <w:hyperlink r:id="rId10" w:history="1">
+      <w:hyperlink r:id="rId9" w:history="1">
         <w:r>
           <w:rPr>
             <w:rStyle w:val="Hyperlink1"/>
@@ -881,29 +879,13 @@
           <w:color w:val="222222"/>
           <w:u w:color="222222"/>
         </w:rPr>
-        <w:t>Y</w:t>
-      </w:r>
-      <w:bookmarkStart w:id="0" w:name="_GoBack"/>
-      <w:bookmarkEnd w:id="0"/>
-      <w:r>
-        <w:rPr>
-          <w:rFonts w:ascii="Lato Regular"/>
-          <w:color w:val="222222"/>
-          <w:u w:color="222222"/>
-        </w:rPr>
-        <w:t xml:space="preserve">oung women </w:t>
-      </w:r>
-      <w:r>
-        <w:rPr>
-          <w:rFonts w:ascii="Lato Regular"/>
-        </w:rPr>
-        <w:t>and trans, nonbinary, or gender non-conforming youth</w:t>
-      </w:r>
-      <w:r>
-        <w:rPr>
-          <w:rFonts w:ascii="Lato Regular"/>
-        </w:rPr>
-        <w:t xml:space="preserve"> </w:t>
+        <w:t xml:space="preserve">Young women </w:t>
+      </w:r>
+      <w:r>
+        <w:rPr>
+          <w:rFonts w:ascii="Lato Regular"/>
+        </w:rPr>
+        <w:t xml:space="preserve">and trans, nonbinary, or gender non-conforming youth </w:t>
       </w:r>
       <w:r>
         <w:rPr>
@@ -1037,6 +1019,7 @@
           <w:u w:color="222222"/>
         </w:rPr>
       </w:pPr>
+      <w:proofErr w:type="spellStart"/>
       <w:r>
         <w:rPr>
           <w:rFonts w:ascii="Lato Regular"/>
@@ -1044,9 +1027,9 @@
           <w:u w:color="222222"/>
           <w:lang w:val="fr-FR"/>
         </w:rPr>
-        <w:lastRenderedPageBreak/>
-        <w:t xml:space="preserve">Your first name: </w:t>
-      </w:r>
+        <w:t>Your</w:t>
+      </w:r>
+      <w:proofErr w:type="spellEnd"/>
       <w:r>
         <w:rPr>
           <w:rFonts w:ascii="Lato Regular"/>
@@ -1054,6 +1037,35 @@
           <w:u w:color="222222"/>
           <w:lang w:val="fr-FR"/>
         </w:rPr>
+        <w:t xml:space="preserve"> first </w:t>
+      </w:r>
+      <w:proofErr w:type="spellStart"/>
+      <w:r>
+        <w:rPr>
+          <w:rFonts w:ascii="Lato Regular"/>
+          <w:color w:val="222222"/>
+          <w:u w:color="222222"/>
+          <w:lang w:val="fr-FR"/>
+        </w:rPr>
+        <w:t>name</w:t>
+      </w:r>
+      <w:proofErr w:type="spellEnd"/>
+      <w:r>
+        <w:rPr>
+          <w:rFonts w:ascii="Lato Regular"/>
+          <w:color w:val="222222"/>
+          <w:u w:color="222222"/>
+          <w:lang w:val="fr-FR"/>
+        </w:rPr>
+        <w:t xml:space="preserve">: </w:t>
+      </w:r>
+      <w:r>
+        <w:rPr>
+          <w:rFonts w:ascii="Lato Regular"/>
+          <w:color w:val="222222"/>
+          <w:u w:color="222222"/>
+          <w:lang w:val="fr-FR"/>
+        </w:rPr>
         <w:tab/>
       </w:r>
       <w:r>
@@ -1091,7 +1103,46 @@
           <w:lang w:val="fr-FR"/>
         </w:rPr>
         <w:tab/>
-        <w:t>Your last name:</w:t>
+      </w:r>
+      <w:proofErr w:type="spellStart"/>
+      <w:r>
+        <w:rPr>
+          <w:rFonts w:ascii="Lato Regular"/>
+          <w:color w:val="222222"/>
+          <w:u w:color="222222"/>
+          <w:lang w:val="fr-FR"/>
+        </w:rPr>
+        <w:t>Your</w:t>
+      </w:r>
+      <w:proofErr w:type="spellEnd"/>
+      <w:r>
+        <w:rPr>
+          <w:rFonts w:ascii="Lato Regular"/>
+          <w:color w:val="222222"/>
+          <w:u w:color="222222"/>
+          <w:lang w:val="fr-FR"/>
+        </w:rPr>
+        <w:t xml:space="preserve"> last </w:t>
+      </w:r>
+      <w:proofErr w:type="spellStart"/>
+      <w:r>
+        <w:rPr>
+          <w:rFonts w:ascii="Lato Regular"/>
+          <w:color w:val="222222"/>
+          <w:u w:color="222222"/>
+          <w:lang w:val="fr-FR"/>
+        </w:rPr>
+        <w:t>name</w:t>
+      </w:r>
+      <w:proofErr w:type="spellEnd"/>
+      <w:r>
+        <w:rPr>
+          <w:rFonts w:ascii="Lato Regular"/>
+          <w:color w:val="222222"/>
+          <w:u w:color="222222"/>
+          <w:lang w:val="fr-FR"/>
+        </w:rPr>
+        <w:t>:</w:t>
       </w:r>
     </w:p>
     <w:p>
@@ -1137,6 +1188,7 @@
           <w:u w:color="222222"/>
         </w:rPr>
       </w:pPr>
+      <w:proofErr w:type="spellStart"/>
       <w:r>
         <w:rPr>
           <w:rFonts w:ascii="Lato Regular"/>
@@ -1144,8 +1196,9 @@
           <w:u w:color="222222"/>
           <w:lang w:val="fr-FR"/>
         </w:rPr>
-        <w:t>Your date of birth (month/day/year):</w:t>
-      </w:r>
+        <w:t>Your</w:t>
+      </w:r>
+      <w:proofErr w:type="spellEnd"/>
       <w:r>
         <w:rPr>
           <w:rFonts w:ascii="Lato Regular"/>
@@ -1153,6 +1206,95 @@
           <w:u w:color="222222"/>
           <w:lang w:val="fr-FR"/>
         </w:rPr>
+        <w:t xml:space="preserve"> date of </w:t>
+      </w:r>
+      <w:proofErr w:type="spellStart"/>
+      <w:r>
+        <w:rPr>
+          <w:rFonts w:ascii="Lato Regular"/>
+          <w:color w:val="222222"/>
+          <w:u w:color="222222"/>
+          <w:lang w:val="fr-FR"/>
+        </w:rPr>
+        <w:t>birth</w:t>
+      </w:r>
+      <w:proofErr w:type="spellEnd"/>
+      <w:r>
+        <w:rPr>
+          <w:rFonts w:ascii="Lato Regular"/>
+          <w:color w:val="222222"/>
+          <w:u w:color="222222"/>
+          <w:lang w:val="fr-FR"/>
+        </w:rPr>
+        <w:t xml:space="preserve"> (</w:t>
+      </w:r>
+      <w:proofErr w:type="spellStart"/>
+      <w:r>
+        <w:rPr>
+          <w:rFonts w:ascii="Lato Regular"/>
+          <w:color w:val="222222"/>
+          <w:u w:color="222222"/>
+          <w:lang w:val="fr-FR"/>
+        </w:rPr>
+        <w:t>month</w:t>
+      </w:r>
+      <w:proofErr w:type="spellEnd"/>
+      <w:r>
+        <w:rPr>
+          <w:rFonts w:ascii="Lato Regular"/>
+          <w:color w:val="222222"/>
+          <w:u w:color="222222"/>
+          <w:lang w:val="fr-FR"/>
+        </w:rPr>
+        <w:t>/</w:t>
+      </w:r>
+      <w:proofErr w:type="spellStart"/>
+      <w:r>
+        <w:rPr>
+          <w:rFonts w:ascii="Lato Regular"/>
+          <w:color w:val="222222"/>
+          <w:u w:color="222222"/>
+          <w:lang w:val="fr-FR"/>
+        </w:rPr>
+        <w:t>day</w:t>
+      </w:r>
+      <w:proofErr w:type="spellEnd"/>
+      <w:r>
+        <w:rPr>
+          <w:rFonts w:ascii="Lato Regular"/>
+          <w:color w:val="222222"/>
+          <w:u w:color="222222"/>
+          <w:lang w:val="fr-FR"/>
+        </w:rPr>
+        <w:t>/</w:t>
+      </w:r>
+      <w:proofErr w:type="spellStart"/>
+      <w:r>
+        <w:rPr>
+          <w:rFonts w:ascii="Lato Regular"/>
+          <w:color w:val="222222"/>
+          <w:u w:color="222222"/>
+          <w:lang w:val="fr-FR"/>
+        </w:rPr>
+        <w:t>year</w:t>
+      </w:r>
+      <w:proofErr w:type="spellEnd"/>
+      <w:r>
+        <w:rPr>
+          <w:rFonts w:ascii="Lato Regular"/>
+          <w:color w:val="222222"/>
+          <w:u w:color="222222"/>
+          <w:lang w:val="fr-FR"/>
+        </w:rPr>
+        <w:t>):</w:t>
+      </w:r>
+      <w:r>
+        <w:rPr>
+          <w:rFonts w:ascii="Lato Regular"/>
+          <w:color w:val="222222"/>
+          <w:u w:color="222222"/>
+          <w:lang w:val="fr-FR"/>
+        </w:rPr>
         <w:tab/>
       </w:r>
       <w:r>
@@ -1172,7 +1314,46 @@
           <w:lang w:val="fr-FR"/>
         </w:rPr>
         <w:tab/>
-        <w:t>Your age:</w:t>
+      </w:r>
+      <w:proofErr w:type="spellStart"/>
+      <w:r>
+        <w:rPr>
+          <w:rFonts w:ascii="Lato Regular"/>
+          <w:color w:val="222222"/>
+          <w:u w:color="222222"/>
+          <w:lang w:val="fr-FR"/>
+        </w:rPr>
+        <w:t>Your</w:t>
+      </w:r>
+      <w:proofErr w:type="spellEnd"/>
+      <w:r>
+        <w:rPr>
+          <w:rFonts w:ascii="Lato Regular"/>
+          <w:color w:val="222222"/>
+          <w:u w:color="222222"/>
+          <w:lang w:val="fr-FR"/>
+        </w:rPr>
+        <w:t xml:space="preserve"> </w:t>
+      </w:r>
+      <w:proofErr w:type="spellStart"/>
+      <w:r>
+        <w:rPr>
+          <w:rFonts w:ascii="Lato Regular"/>
+          <w:color w:val="222222"/>
+          <w:u w:color="222222"/>
+          <w:lang w:val="fr-FR"/>
+        </w:rPr>
+        <w:t>age</w:t>
+      </w:r>
+      <w:proofErr w:type="spellEnd"/>
+      <w:r>
+        <w:rPr>
+          <w:rFonts w:ascii="Lato Regular"/>
+          <w:color w:val="222222"/>
+          <w:u w:color="222222"/>
+          <w:lang w:val="fr-FR"/>
+        </w:rPr>
+        <w:t>:</w:t>
       </w:r>
     </w:p>
     <w:p>
@@ -1310,7 +1491,21 @@
         <w:rPr>
           <w:rFonts w:ascii="Lato Regular"/>
         </w:rPr>
-        <w:t xml:space="preserve"> other:__________________</w:t>
+        <w:t xml:space="preserve"> </w:t>
+      </w:r>
+      <w:proofErr w:type="gramStart"/>
+      <w:r>
+        <w:rPr>
+          <w:rFonts w:ascii="Lato Regular"/>
+        </w:rPr>
+        <w:t>other:_</w:t>
+      </w:r>
+      <w:proofErr w:type="gramEnd"/>
+      <w:r>
+        <w:rPr>
+          <w:rFonts w:ascii="Lato Regular"/>
+        </w:rPr>
+        <w:t>_________________</w:t>
       </w:r>
     </w:p>
     <w:p>
@@ -1499,6 +1694,7 @@
           <w:u w:color="222222"/>
         </w:rPr>
       </w:pPr>
+      <w:proofErr w:type="spellStart"/>
       <w:r>
         <w:rPr>
           <w:rFonts w:ascii="Lato Regular"/>
@@ -1506,8 +1702,9 @@
           <w:u w:color="222222"/>
           <w:lang w:val="fr-FR"/>
         </w:rPr>
-        <w:t>Your home phone #:</w:t>
-      </w:r>
+        <w:t>Your</w:t>
+      </w:r>
+      <w:proofErr w:type="spellEnd"/>
       <w:r>
         <w:rPr>
           <w:rFonts w:ascii="Lato Regular"/>
@@ -1515,6 +1712,15 @@
           <w:u w:color="222222"/>
           <w:lang w:val="fr-FR"/>
         </w:rPr>
+        <w:t xml:space="preserve"> home phone #:</w:t>
+      </w:r>
+      <w:r>
+        <w:rPr>
+          <w:rFonts w:ascii="Lato Regular"/>
+          <w:color w:val="222222"/>
+          <w:u w:color="222222"/>
+          <w:lang w:val="fr-FR"/>
+        </w:rPr>
         <w:tab/>
       </w:r>
       <w:r>
@@ -1552,7 +1758,66 @@
           <w:lang w:val="fr-FR"/>
         </w:rPr>
         <w:tab/>
-        <w:t xml:space="preserve">Your cell # (if you have one): </w:t>
+      </w:r>
+      <w:proofErr w:type="spellStart"/>
+      <w:r>
+        <w:rPr>
+          <w:rFonts w:ascii="Lato Regular"/>
+          <w:color w:val="222222"/>
+          <w:u w:color="222222"/>
+          <w:lang w:val="fr-FR"/>
+        </w:rPr>
+        <w:t>Your</w:t>
+      </w:r>
+      <w:proofErr w:type="spellEnd"/>
+      <w:r>
+        <w:rPr>
+          <w:rFonts w:ascii="Lato Regular"/>
+          <w:color w:val="222222"/>
+          <w:u w:color="222222"/>
+          <w:lang w:val="fr-FR"/>
+        </w:rPr>
+        <w:t xml:space="preserve"> </w:t>
+      </w:r>
+      <w:proofErr w:type="spellStart"/>
+      <w:r>
+        <w:rPr>
+          <w:rFonts w:ascii="Lato Regular"/>
+          <w:color w:val="222222"/>
+          <w:u w:color="222222"/>
+          <w:lang w:val="fr-FR"/>
+        </w:rPr>
+        <w:t>cell</w:t>
+      </w:r>
+      <w:proofErr w:type="spellEnd"/>
+      <w:r>
+        <w:rPr>
+          <w:rFonts w:ascii="Lato Regular"/>
+          <w:color w:val="222222"/>
+          <w:u w:color="222222"/>
+          <w:lang w:val="fr-FR"/>
+        </w:rPr>
+        <w:t xml:space="preserve"> # (if </w:t>
+      </w:r>
+      <w:proofErr w:type="spellStart"/>
+      <w:r>
+        <w:rPr>
+          <w:rFonts w:ascii="Lato Regular"/>
+          <w:color w:val="222222"/>
+          <w:u w:color="222222"/>
+          <w:lang w:val="fr-FR"/>
+        </w:rPr>
+        <w:t>you</w:t>
+      </w:r>
+      <w:proofErr w:type="spellEnd"/>
+      <w:r>
+        <w:rPr>
+          <w:rFonts w:ascii="Lato Regular"/>
+          <w:color w:val="222222"/>
+          <w:u w:color="222222"/>
+          <w:lang w:val="fr-FR"/>
+        </w:rPr>
+        <w:t xml:space="preserve"> have one): </w:t>
       </w:r>
     </w:p>
     <w:p>
@@ -1598,6 +1863,7 @@
           <w:u w:color="222222"/>
         </w:rPr>
       </w:pPr>
+      <w:proofErr w:type="spellStart"/>
       <w:r>
         <w:rPr>
           <w:rFonts w:ascii="Lato Regular"/>
@@ -1605,8 +1871,29 @@
           <w:u w:color="222222"/>
           <w:lang w:val="it-IT"/>
         </w:rPr>
-        <w:t>Parent/ guardian</w:t>
-      </w:r>
+        <w:t>Parent</w:t>
+      </w:r>
+      <w:proofErr w:type="spellEnd"/>
+      <w:r>
+        <w:rPr>
+          <w:rFonts w:ascii="Lato Regular"/>
+          <w:color w:val="222222"/>
+          <w:u w:color="222222"/>
+          <w:lang w:val="it-IT"/>
+        </w:rPr>
+        <w:t xml:space="preserve">/ </w:t>
+      </w:r>
+      <w:proofErr w:type="spellStart"/>
+      <w:r>
+        <w:rPr>
+          <w:rFonts w:ascii="Lato Regular"/>
+          <w:color w:val="222222"/>
+          <w:u w:color="222222"/>
+          <w:lang w:val="it-IT"/>
+        </w:rPr>
+        <w:t>guardian</w:t>
+      </w:r>
+      <w:proofErr w:type="spellEnd"/>
       <w:r>
         <w:rPr>
           <w:rFonts w:ascii="Lato Regular"/>
@@ -1918,7 +2205,6 @@
           <w:color w:val="222222"/>
           <w:u w:color="222222"/>
         </w:rPr>
-        <w:lastRenderedPageBreak/>
         <w:t>Race/ethnicity (</w:t>
       </w:r>
       <w:r>
@@ -2097,6 +2383,7 @@
         </w:rPr>
         <w:t xml:space="preserve">☐ </w:t>
       </w:r>
+      <w:proofErr w:type="spellStart"/>
       <w:r>
         <w:rPr>
           <w:rFonts w:ascii="Lato Regular"/>
@@ -2105,13 +2392,23 @@
         </w:rPr>
         <w:t>Chicanx</w:t>
       </w:r>
-      <w:r>
-        <w:rPr>
-          <w:rFonts w:ascii="Lato Regular"/>
-          <w:color w:val="222222"/>
-          <w:u w:color="222222"/>
-        </w:rPr>
-        <w:t>/Latin</w:t>
+      <w:proofErr w:type="spellEnd"/>
+      <w:r>
+        <w:rPr>
+          <w:rFonts w:ascii="Lato Regular"/>
+          <w:color w:val="222222"/>
+          <w:u w:color="222222"/>
+        </w:rPr>
+        <w:t>/</w:t>
+      </w:r>
+      <w:proofErr w:type="spellStart"/>
+      <w:r>
+        <w:rPr>
+          <w:rFonts w:ascii="Lato Regular"/>
+          <w:color w:val="222222"/>
+          <w:u w:color="222222"/>
+        </w:rPr>
+        <w:t>Latin</w:t>
       </w:r>
       <w:r>
         <w:rPr>
@@ -2121,6 +2418,7 @@
         </w:rPr>
         <w:t>x</w:t>
       </w:r>
+      <w:proofErr w:type="spellEnd"/>
     </w:p>
     <w:p>
       <w:pPr>
@@ -2694,7 +2992,6 @@
           <w:color w:val="222222"/>
           <w:u w:color="222222"/>
         </w:rPr>
-        <w:lastRenderedPageBreak/>
         <w:t>Write a three to five sentence autobiography so we can get to know you better.</w:t>
       </w:r>
     </w:p>
@@ -3294,7 +3591,7 @@
       <w:pPr>
         <w:pStyle w:val="Body"/>
         <w:sectPr>
-          <w:footerReference w:type="default" r:id="rId11"/>
+          <w:footerReference w:type="default" r:id="rId10"/>
           <w:pgSz w:w="12240" w:h="15840"/>
           <w:pgMar w:top="648" w:right="1008" w:bottom="630" w:left="1008" w:header="180" w:footer="518" w:gutter="0"/>
           <w:cols w:space="720"/>
@@ -3351,7 +3648,6 @@
         <w:rPr>
           <w:rFonts w:ascii="Lato Regular" w:hAnsi="Lato Regular"/>
         </w:rPr>
-        <w:lastRenderedPageBreak/>
         <w:t xml:space="preserve">What is your favorite part of school?  </w:t>
       </w:r>
     </w:p>
@@ -3669,8 +3965,8 @@
           <w:u w:color="222222"/>
         </w:rPr>
         <w:sectPr>
-          <w:headerReference w:type="default" r:id="rId12"/>
-          <w:footerReference w:type="default" r:id="rId13"/>
+          <w:headerReference w:type="default" r:id="rId11"/>
+          <w:footerReference w:type="default" r:id="rId12"/>
           <w:type w:val="continuous"/>
           <w:pgSz w:w="12240" w:h="15840"/>
           <w:pgMar w:top="648" w:right="1008" w:bottom="630" w:left="1008" w:header="720" w:footer="720" w:gutter="0"/>
@@ -3711,7 +4007,6 @@
         <w:rPr>
           <w:rFonts w:ascii="Lato Regular" w:hAnsi="Lato Regular"/>
         </w:rPr>
-        <w:lastRenderedPageBreak/>
         <w:t xml:space="preserve">Circle </w:t>
       </w:r>
       <w:r>
@@ -3999,7 +4294,6 @@
           <w:color w:val="222222"/>
           <w:u w:color="222222"/>
         </w:rPr>
-        <w:lastRenderedPageBreak/>
         <w:br/>
         <w:t>Sculpture</w:t>
       </w:r>
@@ -4095,6 +4389,7 @@
           <w:u w:color="222222"/>
         </w:rPr>
       </w:pPr>
+      <w:proofErr w:type="spellStart"/>
       <w:r>
         <w:rPr>
           <w:rFonts w:ascii="Lato Regular"/>
@@ -4102,7 +4397,17 @@
           <w:u w:color="222222"/>
           <w:lang w:val="pt-PT"/>
         </w:rPr>
-        <w:t xml:space="preserve">Outer space </w:t>
+        <w:t>Outer</w:t>
+      </w:r>
+      <w:proofErr w:type="spellEnd"/>
+      <w:r>
+        <w:rPr>
+          <w:rFonts w:ascii="Lato Regular"/>
+          <w:color w:val="222222"/>
+          <w:u w:color="222222"/>
+          <w:lang w:val="pt-PT"/>
+        </w:rPr>
+        <w:t xml:space="preserve"> space </w:t>
       </w:r>
     </w:p>
     <w:p>
@@ -4223,7 +4528,6 @@
           <w:color w:val="222222"/>
           <w:u w:color="222222"/>
         </w:rPr>
-        <w:lastRenderedPageBreak/>
         <w:drawing>
           <wp:inline distT="0" distB="0" distL="0" distR="0" wp14:anchorId="68E4E090" wp14:editId="2F87DDD0">
             <wp:extent cx="5943600" cy="994890"/>
@@ -4238,7 +4542,7 @@
                     <pic:cNvPicPr/>
                   </pic:nvPicPr>
                   <pic:blipFill>
-                    <a:blip r:embed="rId8">
+                    <a:blip r:embed="rId7">
                       <a:extLst/>
                     </a:blip>
                     <a:stretch>
@@ -5242,7 +5546,27 @@
           <w:u w:color="222222"/>
           <w:lang w:val="nl-NL"/>
         </w:rPr>
-        <w:t>Street Address:</w:t>
+        <w:t xml:space="preserve">Street </w:t>
+      </w:r>
+      <w:proofErr w:type="spellStart"/>
+      <w:r>
+        <w:rPr>
+          <w:rFonts w:ascii="Lato Regular"/>
+          <w:color w:val="222222"/>
+          <w:u w:color="222222"/>
+          <w:lang w:val="nl-NL"/>
+        </w:rPr>
+        <w:t>Address</w:t>
+      </w:r>
+      <w:proofErr w:type="spellEnd"/>
+      <w:r>
+        <w:rPr>
+          <w:rFonts w:ascii="Lato Regular"/>
+          <w:color w:val="222222"/>
+          <w:u w:color="222222"/>
+          <w:lang w:val="nl-NL"/>
+        </w:rPr>
+        <w:t>:</w:t>
       </w:r>
     </w:p>
     <w:p>
@@ -5361,7 +5685,7 @@
                     <pic:cNvPicPr/>
                   </pic:nvPicPr>
                   <pic:blipFill>
-                    <a:blip r:embed="rId8">
+                    <a:blip r:embed="rId7">
                       <a:extLst/>
                     </a:blip>
                     <a:stretch>
@@ -5894,7 +6218,7 @@
 </file>
 
 <file path=word/endnotes.xml><?xml version="1.0" encoding="utf-8"?>
-<w:endnotes xmlns:wpc="http://schemas.microsoft.com/office/word/2010/wordprocessingCanvas" xmlns:mo="http://schemas.microsoft.com/office/mac/office/2008/main" xmlns:mc="http://schemas.openxmlformats.org/markup-compatibility/2006" xmlns:mv="urn:schemas-microsoft-com:mac:vml" xmlns:o="urn:schemas-microsoft-com:office:office" xmlns:r="http://schemas.openxmlformats.org/officeDocument/2006/relationships" xmlns:m="http://schemas.openxmlformats.org/officeDocument/2006/math" xmlns:v="urn:schemas-microsoft-com:vml" xmlns:wp14="http://schemas.microsoft.com/office/word/2010/wordprocessingDrawing" xmlns:wp="http://schemas.openxmlformats.org/drawingml/2006/wordprocessingDrawing" xmlns:w10="urn:schemas-microsoft-com:office:word" xmlns:w="http://schemas.openxmlformats.org/wordprocessingml/2006/main" xmlns:w14="http://schemas.microsoft.com/office/word/2010/wordml" xmlns:wpg="http://schemas.microsoft.com/office/word/2010/wordprocessingGroup" xmlns:wpi="http://schemas.microsoft.com/office/word/2010/wordprocessingInk" xmlns:wne="http://schemas.microsoft.com/office/word/2006/wordml" xmlns:wps="http://schemas.microsoft.com/office/word/2010/wordprocessingShape" mc:Ignorable="w14 wp14">
+<w:endnotes xmlns:wpc="http://schemas.microsoft.com/office/word/2010/wordprocessingCanvas" xmlns:cx="http://schemas.microsoft.com/office/drawing/2014/chartex" xmlns:cx1="http://schemas.microsoft.com/office/drawing/2015/9/8/chartex" xmlns:cx2="http://schemas.microsoft.com/office/drawing/2015/10/21/chartex" xmlns:cx3="http://schemas.microsoft.com/office/drawing/2016/5/9/chartex" xmlns:cx4="http://schemas.microsoft.com/office/drawing/2016/5/10/chartex" xmlns:cx5="http://schemas.microsoft.com/office/drawing/2016/5/11/chartex" xmlns:cx6="http://schemas.microsoft.com/office/drawing/2016/5/12/chartex" xmlns:cx7="http://schemas.microsoft.com/office/drawing/2016/5/13/chartex" xmlns:cx8="http://schemas.microsoft.com/office/drawing/2016/5/14/chartex" xmlns:mc="http://schemas.openxmlformats.org/markup-compatibility/2006" xmlns:aink="http://schemas.microsoft.com/office/drawing/2016/ink" xmlns:am3d="http://schemas.microsoft.com/office/drawing/2017/model3d" xmlns:o="urn:schemas-microsoft-com:office:office" xmlns:r="http://schemas.openxmlformats.org/officeDocument/2006/relationships" xmlns:m="http://schemas.openxmlformats.org/officeDocument/2006/math" xmlns:v="urn:schemas-microsoft-com:vml" xmlns:wp14="http://schemas.microsoft.com/office/word/2010/wordprocessingDrawing" xmlns:wp="http://schemas.openxmlformats.org/drawingml/2006/wordprocessingDrawing" xmlns:w10="urn:schemas-microsoft-com:office:word" xmlns:w="http://schemas.openxmlformats.org/wordprocessingml/2006/main" xmlns:w14="http://schemas.microsoft.com/office/word/2010/wordml" xmlns:w15="http://schemas.microsoft.com/office/word/2012/wordml" xmlns:w16cid="http://schemas.microsoft.com/office/word/2016/wordml/cid" xmlns:w16se="http://schemas.microsoft.com/office/word/2015/wordml/symex" xmlns:wpg="http://schemas.microsoft.com/office/word/2010/wordprocessingGroup" xmlns:wpi="http://schemas.microsoft.com/office/word/2010/wordprocessingInk" xmlns:wne="http://schemas.microsoft.com/office/word/2006/wordml" xmlns:wps="http://schemas.microsoft.com/office/word/2010/wordprocessingShape" mc:Ignorable="w14 w15 w16se w16cid wp14">
   <w:endnote w:type="separator" w:id="-1">
     <w:p>
       <w:r>
@@ -5913,7 +6237,7 @@
 </file>
 
 <file path=word/footer1.xml><?xml version="1.0" encoding="utf-8"?>
-<w:ftr xmlns:wpc="http://schemas.microsoft.com/office/word/2010/wordprocessingCanvas" xmlns:mo="http://schemas.microsoft.com/office/mac/office/2008/main" xmlns:mc="http://schemas.openxmlformats.org/markup-compatibility/2006" xmlns:mv="urn:schemas-microsoft-com:mac:vml" xmlns:o="urn:schemas-microsoft-com:office:office" xmlns:r="http://schemas.openxmlformats.org/officeDocument/2006/relationships" xmlns:m="http://schemas.openxmlformats.org/officeDocument/2006/math" xmlns:v="urn:schemas-microsoft-com:vml" xmlns:wp14="http://schemas.microsoft.com/office/word/2010/wordprocessingDrawing" xmlns:wp="http://schemas.openxmlformats.org/drawingml/2006/wordprocessingDrawing" xmlns:w10="urn:schemas-microsoft-com:office:word" xmlns:w="http://schemas.openxmlformats.org/wordprocessingml/2006/main" xmlns:w14="http://schemas.microsoft.com/office/word/2010/wordml" xmlns:wpg="http://schemas.microsoft.com/office/word/2010/wordprocessingGroup" xmlns:wpi="http://schemas.microsoft.com/office/word/2010/wordprocessingInk" xmlns:wne="http://schemas.microsoft.com/office/word/2006/wordml" xmlns:wps="http://schemas.microsoft.com/office/word/2010/wordprocessingShape" mc:Ignorable="w14 wp14">
+<w:ftr xmlns:wpc="http://schemas.microsoft.com/office/word/2010/wordprocessingCanvas" xmlns:cx="http://schemas.microsoft.com/office/drawing/2014/chartex" xmlns:cx1="http://schemas.microsoft.com/office/drawing/2015/9/8/chartex" xmlns:cx2="http://schemas.microsoft.com/office/drawing/2015/10/21/chartex" xmlns:cx3="http://schemas.microsoft.com/office/drawing/2016/5/9/chartex" xmlns:cx4="http://schemas.microsoft.com/office/drawing/2016/5/10/chartex" xmlns:cx5="http://schemas.microsoft.com/office/drawing/2016/5/11/chartex" xmlns:cx6="http://schemas.microsoft.com/office/drawing/2016/5/12/chartex" xmlns:cx7="http://schemas.microsoft.com/office/drawing/2016/5/13/chartex" xmlns:cx8="http://schemas.microsoft.com/office/drawing/2016/5/14/chartex" xmlns:mc="http://schemas.openxmlformats.org/markup-compatibility/2006" xmlns:aink="http://schemas.microsoft.com/office/drawing/2016/ink" xmlns:am3d="http://schemas.microsoft.com/office/drawing/2017/model3d" xmlns:o="urn:schemas-microsoft-com:office:office" xmlns:r="http://schemas.openxmlformats.org/officeDocument/2006/relationships" xmlns:m="http://schemas.openxmlformats.org/officeDocument/2006/math" xmlns:v="urn:schemas-microsoft-com:vml" xmlns:wp14="http://schemas.microsoft.com/office/word/2010/wordprocessingDrawing" xmlns:wp="http://schemas.openxmlformats.org/drawingml/2006/wordprocessingDrawing" xmlns:w10="urn:schemas-microsoft-com:office:word" xmlns:w="http://schemas.openxmlformats.org/wordprocessingml/2006/main" xmlns:w14="http://schemas.microsoft.com/office/word/2010/wordml" xmlns:w15="http://schemas.microsoft.com/office/word/2012/wordml" xmlns:w16cid="http://schemas.microsoft.com/office/word/2016/wordml/cid" xmlns:w16se="http://schemas.microsoft.com/office/word/2015/wordml/symex" xmlns:wpg="http://schemas.microsoft.com/office/word/2010/wordprocessingGroup" xmlns:wpi="http://schemas.microsoft.com/office/word/2010/wordprocessingInk" xmlns:wne="http://schemas.microsoft.com/office/word/2006/wordml" xmlns:wps="http://schemas.microsoft.com/office/word/2010/wordprocessingShape" mc:Ignorable="w14 w15 w16se w16cid wp14">
   <w:p>
     <w:pPr>
       <w:pStyle w:val="Footer"/>
@@ -5955,7 +6279,7 @@
 </file>
 
 <file path=word/footer2.xml><?xml version="1.0" encoding="utf-8"?>
-<w:ftr xmlns:wpc="http://schemas.microsoft.com/office/word/2010/wordprocessingCanvas" xmlns:mo="http://schemas.microsoft.com/office/mac/office/2008/main" xmlns:mc="http://schemas.openxmlformats.org/markup-compatibility/2006" xmlns:mv="urn:schemas-microsoft-com:mac:vml" xmlns:o="urn:schemas-microsoft-com:office:office" xmlns:r="http://schemas.openxmlformats.org/officeDocument/2006/relationships" xmlns:m="http://schemas.openxmlformats.org/officeDocument/2006/math" xmlns:v="urn:schemas-microsoft-com:vml" xmlns:wp14="http://schemas.microsoft.com/office/word/2010/wordprocessingDrawing" xmlns:wp="http://schemas.openxmlformats.org/drawingml/2006/wordprocessingDrawing" xmlns:w10="urn:schemas-microsoft-com:office:word" xmlns:w="http://schemas.openxmlformats.org/wordprocessingml/2006/main" xmlns:w14="http://schemas.microsoft.com/office/word/2010/wordml" xmlns:wpg="http://schemas.microsoft.com/office/word/2010/wordprocessingGroup" xmlns:wpi="http://schemas.microsoft.com/office/word/2010/wordprocessingInk" xmlns:wne="http://schemas.microsoft.com/office/word/2006/wordml" xmlns:wps="http://schemas.microsoft.com/office/word/2010/wordprocessingShape" mc:Ignorable="w14 wp14">
+<w:ftr xmlns:wpc="http://schemas.microsoft.com/office/word/2010/wordprocessingCanvas" xmlns:cx="http://schemas.microsoft.com/office/drawing/2014/chartex" xmlns:cx1="http://schemas.microsoft.com/office/drawing/2015/9/8/chartex" xmlns:cx2="http://schemas.microsoft.com/office/drawing/2015/10/21/chartex" xmlns:cx3="http://schemas.microsoft.com/office/drawing/2016/5/9/chartex" xmlns:cx4="http://schemas.microsoft.com/office/drawing/2016/5/10/chartex" xmlns:cx5="http://schemas.microsoft.com/office/drawing/2016/5/11/chartex" xmlns:cx6="http://schemas.microsoft.com/office/drawing/2016/5/12/chartex" xmlns:cx7="http://schemas.microsoft.com/office/drawing/2016/5/13/chartex" xmlns:cx8="http://schemas.microsoft.com/office/drawing/2016/5/14/chartex" xmlns:mc="http://schemas.openxmlformats.org/markup-compatibility/2006" xmlns:aink="http://schemas.microsoft.com/office/drawing/2016/ink" xmlns:am3d="http://schemas.microsoft.com/office/drawing/2017/model3d" xmlns:o="urn:schemas-microsoft-com:office:office" xmlns:r="http://schemas.openxmlformats.org/officeDocument/2006/relationships" xmlns:m="http://schemas.openxmlformats.org/officeDocument/2006/math" xmlns:v="urn:schemas-microsoft-com:vml" xmlns:wp14="http://schemas.microsoft.com/office/word/2010/wordprocessingDrawing" xmlns:wp="http://schemas.openxmlformats.org/drawingml/2006/wordprocessingDrawing" xmlns:w10="urn:schemas-microsoft-com:office:word" xmlns:w="http://schemas.openxmlformats.org/wordprocessingml/2006/main" xmlns:w14="http://schemas.microsoft.com/office/word/2010/wordml" xmlns:w15="http://schemas.microsoft.com/office/word/2012/wordml" xmlns:w16cid="http://schemas.microsoft.com/office/word/2016/wordml/cid" xmlns:w16se="http://schemas.microsoft.com/office/word/2015/wordml/symex" xmlns:wpg="http://schemas.microsoft.com/office/word/2010/wordprocessingGroup" xmlns:wpi="http://schemas.microsoft.com/office/word/2010/wordprocessingInk" xmlns:wne="http://schemas.microsoft.com/office/word/2006/wordml" xmlns:wps="http://schemas.microsoft.com/office/word/2010/wordprocessingShape" mc:Ignorable="w14 w15 w16se w16cid wp14">
   <w:p>
     <w:pPr>
       <w:pStyle w:val="Footer"/>
@@ -5997,7 +6321,7 @@
 </file>
 
 <file path=word/footnotes.xml><?xml version="1.0" encoding="utf-8"?>
-<w:footnotes xmlns:wpc="http://schemas.microsoft.com/office/word/2010/wordprocessingCanvas" xmlns:mo="http://schemas.microsoft.com/office/mac/office/2008/main" xmlns:mc="http://schemas.openxmlformats.org/markup-compatibility/2006" xmlns:mv="urn:schemas-microsoft-com:mac:vml" xmlns:o="urn:schemas-microsoft-com:office:office" xmlns:r="http://schemas.openxmlformats.org/officeDocument/2006/relationships" xmlns:m="http://schemas.openxmlformats.org/officeDocument/2006/math" xmlns:v="urn:schemas-microsoft-com:vml" xmlns:wp14="http://schemas.microsoft.com/office/word/2010/wordprocessingDrawing" xmlns:wp="http://schemas.openxmlformats.org/drawingml/2006/wordprocessingDrawing" xmlns:w10="urn:schemas-microsoft-com:office:word" xmlns:w="http://schemas.openxmlformats.org/wordprocessingml/2006/main" xmlns:w14="http://schemas.microsoft.com/office/word/2010/wordml" xmlns:wpg="http://schemas.microsoft.com/office/word/2010/wordprocessingGroup" xmlns:wpi="http://schemas.microsoft.com/office/word/2010/wordprocessingInk" xmlns:wne="http://schemas.microsoft.com/office/word/2006/wordml" xmlns:wps="http://schemas.microsoft.com/office/word/2010/wordprocessingShape" mc:Ignorable="w14 wp14">
+<w:footnotes xmlns:wpc="http://schemas.microsoft.com/office/word/2010/wordprocessingCanvas" xmlns:cx="http://schemas.microsoft.com/office/drawing/2014/chartex" xmlns:cx1="http://schemas.microsoft.com/office/drawing/2015/9/8/chartex" xmlns:cx2="http://schemas.microsoft.com/office/drawing/2015/10/21/chartex" xmlns:cx3="http://schemas.microsoft.com/office/drawing/2016/5/9/chartex" xmlns:cx4="http://schemas.microsoft.com/office/drawing/2016/5/10/chartex" xmlns:cx5="http://schemas.microsoft.com/office/drawing/2016/5/11/chartex" xmlns:cx6="http://schemas.microsoft.com/office/drawing/2016/5/12/chartex" xmlns:cx7="http://schemas.microsoft.com/office/drawing/2016/5/13/chartex" xmlns:cx8="http://schemas.microsoft.com/office/drawing/2016/5/14/chartex" xmlns:mc="http://schemas.openxmlformats.org/markup-compatibility/2006" xmlns:aink="http://schemas.microsoft.com/office/drawing/2016/ink" xmlns:am3d="http://schemas.microsoft.com/office/drawing/2017/model3d" xmlns:o="urn:schemas-microsoft-com:office:office" xmlns:r="http://schemas.openxmlformats.org/officeDocument/2006/relationships" xmlns:m="http://schemas.openxmlformats.org/officeDocument/2006/math" xmlns:v="urn:schemas-microsoft-com:vml" xmlns:wp14="http://schemas.microsoft.com/office/word/2010/wordprocessingDrawing" xmlns:wp="http://schemas.openxmlformats.org/drawingml/2006/wordprocessingDrawing" xmlns:w10="urn:schemas-microsoft-com:office:word" xmlns:w="http://schemas.openxmlformats.org/wordprocessingml/2006/main" xmlns:w14="http://schemas.microsoft.com/office/word/2010/wordml" xmlns:w15="http://schemas.microsoft.com/office/word/2012/wordml" xmlns:w16cid="http://schemas.microsoft.com/office/word/2016/wordml/cid" xmlns:w16se="http://schemas.microsoft.com/office/word/2015/wordml/symex" xmlns:wpg="http://schemas.microsoft.com/office/word/2010/wordprocessingGroup" xmlns:wpi="http://schemas.microsoft.com/office/word/2010/wordprocessingInk" xmlns:wne="http://schemas.microsoft.com/office/word/2006/wordml" xmlns:wps="http://schemas.microsoft.com/office/word/2010/wordprocessingShape" mc:Ignorable="w14 w15 w16se w16cid wp14">
   <w:footnote w:type="separator" w:id="-1">
     <w:p>
       <w:r>
@@ -6016,7 +6340,7 @@
 </file>
 
 <file path=word/header1.xml><?xml version="1.0" encoding="utf-8"?>
-<w:hdr xmlns:wpc="http://schemas.microsoft.com/office/word/2010/wordprocessingCanvas" xmlns:mo="http://schemas.microsoft.com/office/mac/office/2008/main" xmlns:mc="http://schemas.openxmlformats.org/markup-compatibility/2006" xmlns:mv="urn:schemas-microsoft-com:mac:vml" xmlns:o="urn:schemas-microsoft-com:office:office" xmlns:r="http://schemas.openxmlformats.org/officeDocument/2006/relationships" xmlns:m="http://schemas.openxmlformats.org/officeDocument/2006/math" xmlns:v="urn:schemas-microsoft-com:vml" xmlns:wp14="http://schemas.microsoft.com/office/word/2010/wordprocessingDrawing" xmlns:wp="http://schemas.openxmlformats.org/drawingml/2006/wordprocessingDrawing" xmlns:w10="urn:schemas-microsoft-com:office:word" xmlns:w="http://schemas.openxmlformats.org/wordprocessingml/2006/main" xmlns:w14="http://schemas.microsoft.com/office/word/2010/wordml" xmlns:wpg="http://schemas.microsoft.com/office/word/2010/wordprocessingGroup" xmlns:wpi="http://schemas.microsoft.com/office/word/2010/wordprocessingInk" xmlns:wne="http://schemas.microsoft.com/office/word/2006/wordml" xmlns:wps="http://schemas.microsoft.com/office/word/2010/wordprocessingShape" mc:Ignorable="w14 wp14">
+<w:hdr xmlns:wpc="http://schemas.microsoft.com/office/word/2010/wordprocessingCanvas" xmlns:cx="http://schemas.microsoft.com/office/drawing/2014/chartex" xmlns:cx1="http://schemas.microsoft.com/office/drawing/2015/9/8/chartex" xmlns:cx2="http://schemas.microsoft.com/office/drawing/2015/10/21/chartex" xmlns:cx3="http://schemas.microsoft.com/office/drawing/2016/5/9/chartex" xmlns:cx4="http://schemas.microsoft.com/office/drawing/2016/5/10/chartex" xmlns:cx5="http://schemas.microsoft.com/office/drawing/2016/5/11/chartex" xmlns:cx6="http://schemas.microsoft.com/office/drawing/2016/5/12/chartex" xmlns:cx7="http://schemas.microsoft.com/office/drawing/2016/5/13/chartex" xmlns:cx8="http://schemas.microsoft.com/office/drawing/2016/5/14/chartex" xmlns:mc="http://schemas.openxmlformats.org/markup-compatibility/2006" xmlns:aink="http://schemas.microsoft.com/office/drawing/2016/ink" xmlns:am3d="http://schemas.microsoft.com/office/drawing/2017/model3d" xmlns:o="urn:schemas-microsoft-com:office:office" xmlns:r="http://schemas.openxmlformats.org/officeDocument/2006/relationships" xmlns:m="http://schemas.openxmlformats.org/officeDocument/2006/math" xmlns:v="urn:schemas-microsoft-com:vml" xmlns:wp14="http://schemas.microsoft.com/office/word/2010/wordprocessingDrawing" xmlns:wp="http://schemas.openxmlformats.org/drawingml/2006/wordprocessingDrawing" xmlns:w10="urn:schemas-microsoft-com:office:word" xmlns:w="http://schemas.openxmlformats.org/wordprocessingml/2006/main" xmlns:w14="http://schemas.microsoft.com/office/word/2010/wordml" xmlns:w15="http://schemas.microsoft.com/office/word/2012/wordml" xmlns:w16cid="http://schemas.microsoft.com/office/word/2016/wordml/cid" xmlns:w16se="http://schemas.microsoft.com/office/word/2015/wordml/symex" xmlns:wpg="http://schemas.microsoft.com/office/word/2010/wordprocessingGroup" xmlns:wpi="http://schemas.microsoft.com/office/word/2010/wordprocessingInk" xmlns:wne="http://schemas.microsoft.com/office/word/2006/wordml" xmlns:wps="http://schemas.microsoft.com/office/word/2010/wordprocessingShape" mc:Ignorable="w14 w15 w16se w16cid wp14">
   <w:p>
     <w:pPr>
       <w:pStyle w:val="HeaderFooter"/>
@@ -6026,8 +6350,8 @@
 </file>
 
 <file path=word/numbering.xml><?xml version="1.0" encoding="utf-8"?>
-<w:numbering xmlns:wpc="http://schemas.microsoft.com/office/word/2010/wordprocessingCanvas" xmlns:mo="http://schemas.microsoft.com/office/mac/office/2008/main" xmlns:mc="http://schemas.openxmlformats.org/markup-compatibility/2006" xmlns:mv="urn:schemas-microsoft-com:mac:vml" xmlns:o="urn:schemas-microsoft-com:office:office" xmlns:r="http://schemas.openxmlformats.org/officeDocument/2006/relationships" xmlns:m="http://schemas.openxmlformats.org/officeDocument/2006/math" xmlns:v="urn:schemas-microsoft-com:vml" xmlns:wp14="http://schemas.microsoft.com/office/word/2010/wordprocessingDrawing" xmlns:wp="http://schemas.openxmlformats.org/drawingml/2006/wordprocessingDrawing" xmlns:w10="urn:schemas-microsoft-com:office:word" xmlns:w="http://schemas.openxmlformats.org/wordprocessingml/2006/main" xmlns:w14="http://schemas.microsoft.com/office/word/2010/wordml" xmlns:wpg="http://schemas.microsoft.com/office/word/2010/wordprocessingGroup" xmlns:wpi="http://schemas.microsoft.com/office/word/2010/wordprocessingInk" xmlns:wne="http://schemas.microsoft.com/office/word/2006/wordml" xmlns:wps="http://schemas.microsoft.com/office/word/2010/wordprocessingShape" mc:Ignorable="w14 wp14">
-  <w:abstractNum w:abstractNumId="0">
+<w:numbering xmlns:wpc="http://schemas.microsoft.com/office/word/2010/wordprocessingCanvas" xmlns:cx="http://schemas.microsoft.com/office/drawing/2014/chartex" xmlns:cx1="http://schemas.microsoft.com/office/drawing/2015/9/8/chartex" xmlns:cx2="http://schemas.microsoft.com/office/drawing/2015/10/21/chartex" xmlns:cx3="http://schemas.microsoft.com/office/drawing/2016/5/9/chartex" xmlns:cx4="http://schemas.microsoft.com/office/drawing/2016/5/10/chartex" xmlns:cx5="http://schemas.microsoft.com/office/drawing/2016/5/11/chartex" xmlns:cx6="http://schemas.microsoft.com/office/drawing/2016/5/12/chartex" xmlns:cx7="http://schemas.microsoft.com/office/drawing/2016/5/13/chartex" xmlns:cx8="http://schemas.microsoft.com/office/drawing/2016/5/14/chartex" xmlns:mc="http://schemas.openxmlformats.org/markup-compatibility/2006" xmlns:aink="http://schemas.microsoft.com/office/drawing/2016/ink" xmlns:am3d="http://schemas.microsoft.com/office/drawing/2017/model3d" xmlns:o="urn:schemas-microsoft-com:office:office" xmlns:r="http://schemas.openxmlformats.org/officeDocument/2006/relationships" xmlns:m="http://schemas.openxmlformats.org/officeDocument/2006/math" xmlns:v="urn:schemas-microsoft-com:vml" xmlns:wp14="http://schemas.microsoft.com/office/word/2010/wordprocessingDrawing" xmlns:wp="http://schemas.openxmlformats.org/drawingml/2006/wordprocessingDrawing" xmlns:w10="urn:schemas-microsoft-com:office:word" xmlns:w="http://schemas.openxmlformats.org/wordprocessingml/2006/main" xmlns:w14="http://schemas.microsoft.com/office/word/2010/wordml" xmlns:w15="http://schemas.microsoft.com/office/word/2012/wordml" xmlns:w16cid="http://schemas.microsoft.com/office/word/2016/wordml/cid" xmlns:w16se="http://schemas.microsoft.com/office/word/2015/wordml/symex" xmlns:wpg="http://schemas.microsoft.com/office/word/2010/wordprocessingGroup" xmlns:wpi="http://schemas.microsoft.com/office/word/2010/wordprocessingInk" xmlns:wne="http://schemas.microsoft.com/office/word/2006/wordml" xmlns:wps="http://schemas.microsoft.com/office/word/2010/wordprocessingShape" mc:Ignorable="w14 w15 w16se w16cid wp14">
+  <w:abstractNum w:abstractNumId="0" w15:restartNumberingAfterBreak="0">
     <w:nsid w:val="01391265"/>
     <w:multiLevelType w:val="multilevel"/>
     <w:tmpl w:val="A05448A6"/>
@@ -6122,7 +6446,7 @@
       </w:rPr>
     </w:lvl>
   </w:abstractNum>
-  <w:abstractNum w:abstractNumId="1">
+  <w:abstractNum w:abstractNumId="1" w15:restartNumberingAfterBreak="0">
     <w:nsid w:val="0B9C1DD2"/>
     <w:multiLevelType w:val="multilevel"/>
     <w:tmpl w:val="669CE8CA"/>
@@ -6217,7 +6541,7 @@
       </w:rPr>
     </w:lvl>
   </w:abstractNum>
-  <w:abstractNum w:abstractNumId="2">
+  <w:abstractNum w:abstractNumId="2" w15:restartNumberingAfterBreak="0">
     <w:nsid w:val="0CA95664"/>
     <w:multiLevelType w:val="multilevel"/>
     <w:tmpl w:val="1D360BFE"/>
@@ -6312,7 +6636,7 @@
       </w:rPr>
     </w:lvl>
   </w:abstractNum>
-  <w:abstractNum w:abstractNumId="3">
+  <w:abstractNum w:abstractNumId="3" w15:restartNumberingAfterBreak="0">
     <w:nsid w:val="102A3DA4"/>
     <w:multiLevelType w:val="multilevel"/>
     <w:tmpl w:val="E17ABB24"/>
@@ -6398,7 +6722,7 @@
       </w:rPr>
     </w:lvl>
   </w:abstractNum>
-  <w:abstractNum w:abstractNumId="4">
+  <w:abstractNum w:abstractNumId="4" w15:restartNumberingAfterBreak="0">
     <w:nsid w:val="199A5F35"/>
     <w:multiLevelType w:val="multilevel"/>
     <w:tmpl w:val="641A9724"/>
@@ -6484,7 +6808,7 @@
       </w:rPr>
     </w:lvl>
   </w:abstractNum>
-  <w:abstractNum w:abstractNumId="5">
+  <w:abstractNum w:abstractNumId="5" w15:restartNumberingAfterBreak="0">
     <w:nsid w:val="20F348A9"/>
     <w:multiLevelType w:val="multilevel"/>
     <w:tmpl w:val="76426810"/>
@@ -6579,7 +6903,7 @@
       </w:rPr>
     </w:lvl>
   </w:abstractNum>
-  <w:abstractNum w:abstractNumId="6">
+  <w:abstractNum w:abstractNumId="6" w15:restartNumberingAfterBreak="0">
     <w:nsid w:val="2AB63CF8"/>
     <w:multiLevelType w:val="multilevel"/>
     <w:tmpl w:val="50C274D6"/>
@@ -6674,7 +6998,7 @@
       </w:rPr>
     </w:lvl>
   </w:abstractNum>
-  <w:abstractNum w:abstractNumId="7">
+  <w:abstractNum w:abstractNumId="7" w15:restartNumberingAfterBreak="0">
     <w:nsid w:val="35E54282"/>
     <w:multiLevelType w:val="multilevel"/>
     <w:tmpl w:val="6B4A948E"/>
@@ -6769,7 +7093,7 @@
       </w:rPr>
     </w:lvl>
   </w:abstractNum>
-  <w:abstractNum w:abstractNumId="8">
+  <w:abstractNum w:abstractNumId="8" w15:restartNumberingAfterBreak="0">
     <w:nsid w:val="3E28533C"/>
     <w:multiLevelType w:val="multilevel"/>
     <w:tmpl w:val="F63860D0"/>
@@ -6855,7 +7179,7 @@
       </w:rPr>
     </w:lvl>
   </w:abstractNum>
-  <w:abstractNum w:abstractNumId="9">
+  <w:abstractNum w:abstractNumId="9" w15:restartNumberingAfterBreak="0">
     <w:nsid w:val="45F75CB0"/>
     <w:multiLevelType w:val="multilevel"/>
     <w:tmpl w:val="1E1A1FB6"/>
@@ -6941,7 +7265,7 @@
       </w:rPr>
     </w:lvl>
   </w:abstractNum>
-  <w:abstractNum w:abstractNumId="10">
+  <w:abstractNum w:abstractNumId="10" w15:restartNumberingAfterBreak="0">
     <w:nsid w:val="49AF07CC"/>
     <w:multiLevelType w:val="multilevel"/>
     <w:tmpl w:val="9C8A01A8"/>
@@ -7036,7 +7360,7 @@
       </w:rPr>
     </w:lvl>
   </w:abstractNum>
-  <w:abstractNum w:abstractNumId="11">
+  <w:abstractNum w:abstractNumId="11" w15:restartNumberingAfterBreak="0">
     <w:nsid w:val="63FB6EA0"/>
     <w:multiLevelType w:val="multilevel"/>
     <w:tmpl w:val="9C04ADB8"/>
@@ -7122,7 +7446,7 @@
       </w:rPr>
     </w:lvl>
   </w:abstractNum>
-  <w:abstractNum w:abstractNumId="12">
+  <w:abstractNum w:abstractNumId="12" w15:restartNumberingAfterBreak="0">
     <w:nsid w:val="65052A8C"/>
     <w:multiLevelType w:val="multilevel"/>
     <w:tmpl w:val="15EA32D4"/>
@@ -7217,7 +7541,7 @@
       </w:rPr>
     </w:lvl>
   </w:abstractNum>
-  <w:abstractNum w:abstractNumId="13">
+  <w:abstractNum w:abstractNumId="13" w15:restartNumberingAfterBreak="0">
     <w:nsid w:val="66E35AD0"/>
     <w:multiLevelType w:val="multilevel"/>
     <w:tmpl w:val="3CF28DF0"/>
@@ -7312,7 +7636,7 @@
       </w:rPr>
     </w:lvl>
   </w:abstractNum>
-  <w:abstractNum w:abstractNumId="14">
+  <w:abstractNum w:abstractNumId="14" w15:restartNumberingAfterBreak="0">
     <w:nsid w:val="6AEE6FE5"/>
     <w:multiLevelType w:val="multilevel"/>
     <w:tmpl w:val="EAFEAE9A"/>
@@ -7398,7 +7722,7 @@
       </w:rPr>
     </w:lvl>
   </w:abstractNum>
-  <w:abstractNum w:abstractNumId="15">
+  <w:abstractNum w:abstractNumId="15" w15:restartNumberingAfterBreak="0">
     <w:nsid w:val="6D0D481C"/>
     <w:multiLevelType w:val="multilevel"/>
     <w:tmpl w:val="1EAE75D6"/>
@@ -7493,7 +7817,7 @@
       </w:rPr>
     </w:lvl>
   </w:abstractNum>
-  <w:abstractNum w:abstractNumId="16">
+  <w:abstractNum w:abstractNumId="16" w15:restartNumberingAfterBreak="0">
     <w:nsid w:val="6F9744DB"/>
     <w:multiLevelType w:val="multilevel"/>
     <w:tmpl w:val="88D4D88E"/>
@@ -7588,7 +7912,7 @@
       </w:rPr>
     </w:lvl>
   </w:abstractNum>
-  <w:abstractNum w:abstractNumId="17">
+  <w:abstractNum w:abstractNumId="17" w15:restartNumberingAfterBreak="0">
     <w:nsid w:val="79243789"/>
     <w:multiLevelType w:val="multilevel"/>
     <w:tmpl w:val="9FFC2AC4"/>
@@ -7741,7 +8065,7 @@
 </file>
 
 <file path=word/styles.xml><?xml version="1.0" encoding="utf-8"?>
-<w:styles xmlns:mc="http://schemas.openxmlformats.org/markup-compatibility/2006" xmlns:r="http://schemas.openxmlformats.org/officeDocument/2006/relationships" xmlns:w="http://schemas.openxmlformats.org/wordprocessingml/2006/main" xmlns:w14="http://schemas.microsoft.com/office/word/2010/wordml" mc:Ignorable="w14">
+<w:styles xmlns:mc="http://schemas.openxmlformats.org/markup-compatibility/2006" xmlns:r="http://schemas.openxmlformats.org/officeDocument/2006/relationships" xmlns:w="http://schemas.openxmlformats.org/wordprocessingml/2006/main" xmlns:w14="http://schemas.microsoft.com/office/word/2010/wordml" xmlns:w15="http://schemas.microsoft.com/office/word/2012/wordml" xmlns:w16cid="http://schemas.microsoft.com/office/word/2016/wordml/cid" xmlns:w16se="http://schemas.microsoft.com/office/word/2015/wordml/symex" mc:Ignorable="w14 w15 w16se w16cid">
   <w:docDefaults>
     <w:rPrDefault>
       <w:rPr>
@@ -7763,643 +8087,377 @@
       </w:pPr>
     </w:pPrDefault>
   </w:docDefaults>
-  <w:latentStyles w:defLockedState="0" w:defUIPriority="99" w:defSemiHidden="1" w:defUnhideWhenUsed="1" w:defQFormat="0" w:count="276">
-    <w:lsdException w:name="Normal" w:semiHidden="0" w:uiPriority="0" w:unhideWhenUsed="0" w:qFormat="1"/>
-    <w:lsdException w:name="heading 1" w:semiHidden="0" w:uiPriority="9" w:unhideWhenUsed="0" w:qFormat="1"/>
-    <w:lsdException w:name="heading 2" w:uiPriority="9" w:qFormat="1"/>
-    <w:lsdException w:name="heading 3" w:uiPriority="9" w:qFormat="1"/>
-    <w:lsdException w:name="heading 4" w:uiPriority="9" w:qFormat="1"/>
-    <w:lsdException w:name="heading 5" w:uiPriority="9" w:qFormat="1"/>
-    <w:lsdException w:name="heading 6" w:uiPriority="9" w:qFormat="1"/>
-    <w:lsdException w:name="heading 7" w:uiPriority="9" w:qFormat="1"/>
-    <w:lsdException w:name="heading 8" w:uiPriority="9" w:qFormat="1"/>
-    <w:lsdException w:name="heading 9" w:uiPriority="9" w:qFormat="1"/>
-    <w:lsdException w:name="toc 1" w:uiPriority="39"/>
-    <w:lsdException w:name="toc 2" w:uiPriority="39"/>
-    <w:lsdException w:name="toc 3" w:uiPriority="39"/>
-    <w:lsdException w:name="toc 4" w:uiPriority="39"/>
-    <w:lsdException w:name="toc 5" w:uiPriority="39"/>
-    <w:lsdException w:name="toc 6" w:uiPriority="39"/>
-    <w:lsdException w:name="toc 7" w:uiPriority="39"/>
-    <w:lsdException w:name="toc 8" w:uiPriority="39"/>
-    <w:lsdException w:name="toc 9" w:uiPriority="39"/>
-    <w:lsdException w:name="footer" w:uiPriority="0"/>
-    <w:lsdException w:name="caption" w:uiPriority="35" w:qFormat="1"/>
-    <w:lsdException w:name="Title" w:semiHidden="0" w:uiPriority="10" w:unhideWhenUsed="0" w:qFormat="1"/>
-    <w:lsdException w:name="Default Paragraph Font" w:uiPriority="1"/>
-    <w:lsdException w:name="Subtitle" w:semiHidden="0" w:uiPriority="11" w:unhideWhenUsed="0" w:qFormat="1"/>
-    <w:lsdException w:name="Strong" w:semiHidden="0" w:uiPriority="22" w:unhideWhenUsed="0" w:qFormat="1"/>
-    <w:lsdException w:name="Emphasis" w:semiHidden="0" w:uiPriority="20" w:unhideWhenUsed="0" w:qFormat="1"/>
-    <w:lsdException w:name="Table Grid" w:semiHidden="0" w:uiPriority="59" w:unhideWhenUsed="0"/>
-    <w:lsdException w:name="Placeholder Text" w:unhideWhenUsed="0"/>
-    <w:lsdException w:name="No Spacing" w:semiHidden="0" w:uiPriority="1" w:unhideWhenUsed="0" w:qFormat="1"/>
-    <w:lsdException w:name="Light Shading" w:semiHidden="0" w:uiPriority="60" w:unhideWhenUsed="0"/>
-    <w:lsdException w:name="Light List" w:semiHidden="0" w:uiPriority="61" w:unhideWhenUsed="0"/>
-    <w:lsdException w:name="Light Grid" w:semiHidden="0" w:uiPriority="62" w:unhideWhenUsed="0"/>
-    <w:lsdException w:name="Medium Shading 1" w:semiHidden="0" w:uiPriority="63" w:unhideWhenUsed="0"/>
-    <w:lsdException w:name="Medium Shading 2" w:semiHidden="0" w:uiPriority="64" w:unhideWhenUsed="0"/>
-    <w:lsdException w:name="Medium List 1" w:semiHidden="0" w:uiPriority="65" w:unhideWhenUsed="0"/>
-    <w:lsdException w:name="Medium List 2" w:semiHidden="0" w:uiPriority="66" w:unhideWhenUsed="0"/>
-    <w:lsdException w:name="Medium Grid 1" w:semiHidden="0" w:uiPriority="67" w:unhideWhenUsed="0"/>
-    <w:lsdException w:name="Medium Grid 2" w:semiHidden="0" w:uiPriority="68" w:unhideWhenUsed="0"/>
-    <w:lsdException w:name="Medium Grid 3" w:semiHidden="0" w:uiPriority="69" w:unhideWhenUsed="0"/>
-    <w:lsdException w:name="Dark List" w:semiHidden="0" w:uiPriority="70" w:unhideWhenUsed="0"/>
-    <w:lsdException w:name="Colorful Shading" w:semiHidden="0" w:uiPriority="71" w:unhideWhenUsed="0"/>
-    <w:lsdException w:name="Colorful List" w:semiHidden="0" w:uiPriority="72" w:unhideWhenUsed="0"/>
-    <w:lsdException w:name="Colorful Grid" w:semiHidden="0" w:uiPriority="73" w:unhideWhenUsed="0"/>
-    <w:lsdException w:name="Light Shading Accent 1" w:semiHidden="0" w:uiPriority="60" w:unhideWhenUsed="0"/>
-    <w:lsdException w:name="Light List Accent 1" w:semiHidden="0" w:uiPriority="61" w:unhideWhenUsed="0"/>
-    <w:lsdException w:name="Light Grid Accent 1" w:semiHidden="0" w:uiPriority="62" w:unhideWhenUsed="0"/>
-    <w:lsdException w:name="Medium Shading 1 Accent 1" w:semiHidden="0" w:uiPriority="63" w:unhideWhenUsed="0"/>
-    <w:lsdException w:name="Medium Shading 2 Accent 1" w:semiHidden="0" w:uiPriority="64" w:unhideWhenUsed="0"/>
-    <w:lsdException w:name="Medium List 1 Accent 1" w:semiHidden="0" w:uiPriority="65" w:unhideWhenUsed="0"/>
-    <w:lsdException w:name="Revision" w:unhideWhenUsed="0"/>
-    <w:lsdException w:name="List Paragraph" w:semiHidden="0" w:uiPriority="34" w:unhideWhenUsed="0" w:qFormat="1"/>
-    <w:lsdException w:name="Quote" w:semiHidden="0" w:uiPriority="29" w:unhideWhenUsed="0" w:qFormat="1"/>
-    <w:lsdException w:name="Intense Quote" w:semiHidden="0" w:uiPriority="30" w:unhideWhenUsed="0" w:qFormat="1"/>
-    <w:lsdException w:name="Medium List 2 Accent 1" w:semiHidden="0" w:uiPriority="66" w:unhideWhenUsed="0"/>
-    <w:lsdException w:name="Medium Grid 1 Accent 1" w:semiHidden="0" w:uiPriority="67" w:unhideWhenUsed="0"/>
-    <w:lsdException w:name="Medium Grid 2 Accent 1" w:semiHidden="0" w:uiPriority="68" w:unhideWhenUsed="0"/>
-    <w:lsdException w:name="Medium Grid 3 Accent 1" w:semiHidden="0" w:uiPriority="69" w:unhideWhenUsed="0"/>
-    <w:lsdException w:name="Dark List Accent 1" w:semiHidden="0" w:uiPriority="70" w:unhideWhenUsed="0"/>
-    <w:lsdException w:name="Colorful Shading Accent 1" w:semiHidden="0" w:uiPriority="71" w:unhideWhenUsed="0"/>
-    <w:lsdException w:name="Colorful List Accent 1" w:semiHidden="0" w:uiPriority="72" w:unhideWhenUsed="0"/>
-    <w:lsdException w:name="Colorful Grid Accent 1" w:semiHidden="0" w:uiPriority="73" w:unhideWhenUsed="0"/>
-    <w:lsdException w:name="Light Shading Accent 2" w:semiHidden="0" w:uiPriority="60" w:unhideWhenUsed="0"/>
-    <w:lsdException w:name="Light List Accent 2" w:semiHidden="0" w:uiPriority="61" w:unhideWhenUsed="0"/>
-    <w:lsdException w:name="Light Grid Accent 2" w:semiHidden="0" w:uiPriority="62" w:unhideWhenUsed="0"/>
-    <w:lsdException w:name="Medium Shading 1 Accent 2" w:semiHidden="0" w:uiPriority="63" w:unhideWhenUsed="0"/>
-    <w:lsdException w:name="Medium Shading 2 Accent 2" w:semiHidden="0" w:uiPriority="64" w:unhideWhenUsed="0"/>
-    <w:lsdException w:name="Medium List 1 Accent 2" w:semiHidden="0" w:uiPriority="65" w:unhideWhenUsed="0"/>
-    <w:lsdException w:name="Medium List 2 Accent 2" w:semiHidden="0" w:uiPriority="66" w:unhideWhenUsed="0"/>
-    <w:lsdException w:name="Medium Grid 1 Accent 2" w:semiHidden="0" w:uiPriority="67" w:unhideWhenUsed="0"/>
-    <w:lsdException w:name="Medium Grid 2 Accent 2" w:semiHidden="0" w:uiPriority="68" w:unhideWhenUsed="0"/>
-    <w:lsdException w:name="Medium Grid 3 Accent 2" w:semiHidden="0" w:uiPriority="69" w:unhideWhenUsed="0"/>
-    <w:lsdException w:name="Dark List Accent 2" w:semiHidden="0" w:uiPriority="70" w:unhideWhenUsed="0"/>
-    <w:lsdException w:name="Colorful Shading Accent 2" w:semiHidden="0" w:uiPriority="71" w:unhideWhenUsed="0"/>
-    <w:lsdException w:name="Colorful List Accent 2" w:semiHidden="0" w:uiPriority="72" w:unhideWhenUsed="0"/>
-    <w:lsdException w:name="Colorful Grid Accent 2" w:semiHidden="0" w:uiPriority="73" w:unhideWhenUsed="0"/>
-    <w:lsdException w:name="Light Shading Accent 3" w:semiHidden="0" w:uiPriority="60" w:unhideWhenUsed="0"/>
-    <w:lsdException w:name="Light List Accent 3" w:semiHidden="0" w:uiPriority="61" w:unhideWhenUsed="0"/>
-    <w:lsdException w:name="Light Grid Accent 3" w:semiHidden="0" w:uiPriority="62" w:unhideWhenUsed="0"/>
-    <w:lsdException w:name="Medium Shading 1 Accent 3" w:semiHidden="0" w:uiPriority="63" w:unhideWhenUsed="0"/>
-    <w:lsdException w:name="Medium Shading 2 Accent 3" w:semiHidden="0" w:uiPriority="64" w:unhideWhenUsed="0"/>
-    <w:lsdException w:name="Medium List 1 Accent 3" w:semiHidden="0" w:uiPriority="65" w:unhideWhenUsed="0"/>
-    <w:lsdException w:name="Medium List 2 Accent 3" w:semiHidden="0" w:uiPriority="66" w:unhideWhenUsed="0"/>
-    <w:lsdException w:name="Medium Grid 1 Accent 3" w:semiHidden="0" w:uiPriority="67" w:unhideWhenUsed="0"/>
-    <w:lsdException w:name="Medium Grid 2 Accent 3" w:semiHidden="0" w:uiPriority="68" w:unhideWhenUsed="0"/>
-    <w:lsdException w:name="Medium Grid 3 Accent 3" w:semiHidden="0" w:uiPriority="69" w:unhideWhenUsed="0"/>
-    <w:lsdException w:name="Dark List Accent 3" w:semiHidden="0" w:uiPriority="70" w:unhideWhenUsed="0"/>
-    <w:lsdException w:name="Colorful Shading Accent 3" w:semiHidden="0" w:uiPriority="71" w:unhideWhenUsed="0"/>
-    <w:lsdException w:name="Colorful List Accent 3" w:semiHidden="0" w:uiPriority="72" w:unhideWhenUsed="0"/>
-    <w:lsdException w:name="Colorful Grid Accent 3" w:semiHidden="0" w:uiPriority="73" w:unhideWhenUsed="0"/>
-    <w:lsdException w:name="Light Shading Accent 4" w:semiHidden="0" w:uiPriority="60" w:unhideWhenUsed="0"/>
-    <w:lsdException w:name="Light List Accent 4" w:semiHidden="0" w:uiPriority="61" w:unhideWhenUsed="0"/>
-    <w:lsdException w:name="Light Grid Accent 4" w:semiHidden="0" w:uiPriority="62" w:unhideWhenUsed="0"/>
-    <w:lsdException w:name="Medium Shading 1 Accent 4" w:semiHidden="0" w:uiPriority="63" w:unhideWhenUsed="0"/>
-    <w:lsdException w:name="Medium Shading 2 Accent 4" w:semiHidden="0" w:uiPriority="64" w:unhideWhenUsed="0"/>
-    <w:lsdException w:name="Medium List 1 Accent 4" w:semiHidden="0" w:uiPriority="65" w:unhideWhenUsed="0"/>
-    <w:lsdException w:name="Medium List 2 Accent 4" w:semiHidden="0" w:uiPriority="66" w:unhideWhenUsed="0"/>
-    <w:lsdException w:name="Medium Grid 1 Accent 4" w:semiHidden="0" w:uiPriority="67" w:unhideWhenUsed="0"/>
-    <w:lsdException w:name="Medium Grid 2 Accent 4" w:semiHidden="0" w:uiPriority="68" w:unhideWhenUsed="0"/>
-    <w:lsdException w:name="Medium Grid 3 Accent 4" w:semiHidden="0" w:uiPriority="69" w:unhideWhenUsed="0"/>
-    <w:lsdException w:name="Dark List Accent 4" w:semiHidden="0" w:uiPriority="70" w:unhideWhenUsed="0"/>
-    <w:lsdException w:name="Colorful Shading Accent 4" w:semiHidden="0" w:uiPriority="71" w:unhideWhenUsed="0"/>
-    <w:lsdException w:name="Colorful List Accent 4" w:semiHidden="0" w:uiPriority="72" w:unhideWhenUsed="0"/>
-    <w:lsdException w:name="Colorful Grid Accent 4" w:semiHidden="0" w:uiPriority="73" w:unhideWhenUsed="0"/>
-    <w:lsdException w:name="Light Shading Accent 5" w:semiHidden="0" w:uiPriority="60" w:unhideWhenUsed="0"/>
-    <w:lsdException w:name="Light List Accent 5" w:semiHidden="0" w:uiPriority="61" w:unhideWhenUsed="0"/>
-    <w:lsdException w:name="Light Grid Accent 5" w:semiHidden="0" w:uiPriority="62" w:unhideWhenUsed="0"/>
-    <w:lsdException w:name="Medium Shading 1 Accent 5" w:semiHidden="0" w:uiPriority="63" w:unhideWhenUsed="0"/>
-    <w:lsdException w:name="Medium Shading 2 Accent 5" w:semiHidden="0" w:uiPriority="64" w:unhideWhenUsed="0"/>
-    <w:lsdException w:name="Medium List 1 Accent 5" w:semiHidden="0" w:uiPriority="65" w:unhideWhenUsed="0"/>
-    <w:lsdException w:name="Medium List 2 Accent 5" w:semiHidden="0" w:uiPriority="66" w:unhideWhenUsed="0"/>
-    <w:lsdException w:name="Medium Grid 1 Accent 5" w:semiHidden="0" w:uiPriority="67" w:unhideWhenUsed="0"/>
-    <w:lsdException w:name="Medium Grid 2 Accent 5" w:semiHidden="0" w:uiPriority="68" w:unhideWhenUsed="0"/>
-    <w:lsdException w:name="Medium Grid 3 Accent 5" w:semiHidden="0" w:uiPriority="69" w:unhideWhenUsed="0"/>
-    <w:lsdException w:name="Dark List Accent 5" w:semiHidden="0" w:uiPriority="70" w:unhideWhenUsed="0"/>
-    <w:lsdException w:name="Colorful Shading Accent 5" w:semiHidden="0" w:uiPriority="71" w:unhideWhenUsed="0"/>
-    <w:lsdException w:name="Colorful List Accent 5" w:semiHidden="0" w:uiPriority="72" w:unhideWhenUsed="0"/>
-    <w:lsdException w:name="Colorful Grid Accent 5" w:semiHidden="0" w:uiPriority="73" w:unhideWhenUsed="0"/>
-    <w:lsdException w:name="Light Shading Accent 6" w:semiHidden="0" w:uiPriority="60" w:unhideWhenUsed="0"/>
-    <w:lsdException w:name="Light List Accent 6" w:semiHidden="0" w:uiPriority="61" w:unhideWhenUsed="0"/>
-    <w:lsdException w:name="Light Grid Accent 6" w:semiHidden="0" w:uiPriority="62" w:unhideWhenUsed="0"/>
-    <w:lsdException w:name="Medium Shading 1 Accent 6" w:semiHidden="0" w:uiPriority="63" w:unhideWhenUsed="0"/>
-    <w:lsdException w:name="Medium Shading 2 Accent 6" w:semiHidden="0" w:uiPriority="64" w:unhideWhenUsed="0"/>
-    <w:lsdException w:name="Medium List 1 Accent 6" w:semiHidden="0" w:uiPriority="65" w:unhideWhenUsed="0"/>
-    <w:lsdException w:name="Medium List 2 Accent 6" w:semiHidden="0" w:uiPriority="66" w:unhideWhenUsed="0"/>
-    <w:lsdException w:name="Medium Grid 1 Accent 6" w:semiHidden="0" w:uiPriority="67" w:unhideWhenUsed="0"/>
-    <w:lsdException w:name="Medium Grid 2 Accent 6" w:semiHidden="0" w:uiPriority="68" w:unhideWhenUsed="0"/>
-    <w:lsdException w:name="Medium Grid 3 Accent 6" w:semiHidden="0" w:uiPriority="69" w:unhideWhenUsed="0"/>
-    <w:lsdException w:name="Dark List Accent 6" w:semiHidden="0" w:uiPriority="70" w:unhideWhenUsed="0"/>
-    <w:lsdException w:name="Colorful Shading Accent 6" w:semiHidden="0" w:uiPriority="71" w:unhideWhenUsed="0"/>
-    <w:lsdException w:name="Colorful List Accent 6" w:semiHidden="0" w:uiPriority="72" w:unhideWhenUsed="0"/>
-    <w:lsdException w:name="Colorful Grid Accent 6" w:semiHidden="0" w:uiPriority="73" w:unhideWhenUsed="0"/>
-    <w:lsdException w:name="Subtle Emphasis" w:semiHidden="0" w:uiPriority="19" w:unhideWhenUsed="0" w:qFormat="1"/>
-    <w:lsdException w:name="Intense Emphasis" w:semiHidden="0" w:uiPriority="21" w:unhideWhenUsed="0" w:qFormat="1"/>
-    <w:lsdException w:name="Subtle Reference" w:semiHidden="0" w:uiPriority="31" w:unhideWhenUsed="0" w:qFormat="1"/>
-    <w:lsdException w:name="Intense Reference" w:semiHidden="0" w:uiPriority="32" w:unhideWhenUsed="0" w:qFormat="1"/>
-    <w:lsdException w:name="Book Title" w:semiHidden="0" w:uiPriority="33" w:unhideWhenUsed="0" w:qFormat="1"/>
-    <w:lsdException w:name="Bibliography" w:uiPriority="37"/>
-    <w:lsdException w:name="TOC Heading" w:uiPriority="39" w:qFormat="1"/>
-  </w:latentStyles>
-  <w:style w:type="paragraph" w:default="1" w:styleId="Normal">
-    <w:name w:val="Normal"/>
-    <w:rPr>
-      <w:sz w:val="24"/>
-      <w:szCs w:val="24"/>
-    </w:rPr>
-  </w:style>
-  <w:style w:type="character" w:default="1" w:styleId="DefaultParagraphFont">
-    <w:name w:val="Default Paragraph Font"/>
-    <w:uiPriority w:val="1"/>
-    <w:semiHidden/>
-    <w:unhideWhenUsed/>
-  </w:style>
-  <w:style w:type="table" w:default="1" w:styleId="TableNormal">
-    <w:name w:val="Normal Table"/>
-    <w:uiPriority w:val="99"/>
-    <w:semiHidden/>
-    <w:unhideWhenUsed/>
-    <w:tblPr>
-      <w:tblInd w:w="0" w:type="dxa"/>
-      <w:tblCellMar>
-        <w:top w:w="0" w:type="dxa"/>
-        <w:left w:w="108" w:type="dxa"/>
-        <w:bottom w:w="0" w:type="dxa"/>
-        <w:right w:w="108" w:type="dxa"/>
-      </w:tblCellMar>
-    </w:tblPr>
-  </w:style>
-  <w:style w:type="numbering" w:default="1" w:styleId="NoList">
-    <w:name w:val="No List"/>
-    <w:uiPriority w:val="99"/>
-    <w:semiHidden/>
-    <w:unhideWhenUsed/>
-  </w:style>
-  <w:style w:type="character" w:styleId="Hyperlink">
-    <w:name w:val="Hyperlink"/>
-    <w:rPr>
-      <w:u w:val="single"/>
-    </w:rPr>
-  </w:style>
-  <w:style w:type="paragraph" w:customStyle="1" w:styleId="HeaderFooter">
-    <w:name w:val="Header &amp; Footer"/>
-    <w:pPr>
-      <w:tabs>
-        <w:tab w:val="right" w:pos="9020"/>
-      </w:tabs>
-    </w:pPr>
-    <w:rPr>
-      <w:rFonts w:ascii="Helvetica" w:hAnsi="Arial Unicode MS" w:cs="Arial Unicode MS"/>
-      <w:color w:val="000000"/>
-      <w:sz w:val="24"/>
-      <w:szCs w:val="24"/>
-    </w:rPr>
-  </w:style>
-  <w:style w:type="paragraph" w:styleId="Footer">
-    <w:name w:val="footer"/>
-    <w:link w:val="FooterChar"/>
-    <w:pPr>
-      <w:tabs>
-        <w:tab w:val="center" w:pos="4320"/>
-        <w:tab w:val="right" w:pos="8640"/>
-      </w:tabs>
-    </w:pPr>
-    <w:rPr>
-      <w:rFonts w:ascii="Cambria" w:eastAsia="Cambria" w:hAnsi="Cambria" w:cs="Cambria"/>
-      <w:color w:val="000000"/>
-      <w:sz w:val="24"/>
-      <w:szCs w:val="24"/>
-      <w:u w:color="000000"/>
-    </w:rPr>
-  </w:style>
-  <w:style w:type="paragraph" w:customStyle="1" w:styleId="BodyA">
-    <w:name w:val="Body A"/>
-    <w:rPr>
-      <w:rFonts w:ascii="Cambria" w:eastAsia="Cambria" w:hAnsi="Cambria" w:cs="Cambria"/>
-      <w:color w:val="000000"/>
-      <w:sz w:val="24"/>
-      <w:szCs w:val="24"/>
-      <w:u w:color="000000"/>
-    </w:rPr>
-  </w:style>
-  <w:style w:type="paragraph" w:customStyle="1" w:styleId="Body">
-    <w:name w:val="Body"/>
-    <w:rPr>
-      <w:rFonts w:hAnsi="Arial Unicode MS" w:cs="Arial Unicode MS"/>
-      <w:color w:val="000000"/>
-      <w:sz w:val="24"/>
-      <w:szCs w:val="24"/>
-      <w:u w:color="000000"/>
-    </w:rPr>
-  </w:style>
-  <w:style w:type="character" w:customStyle="1" w:styleId="Link">
-    <w:name w:val="Link"/>
-    <w:rPr>
-      <w:u w:val="single"/>
-    </w:rPr>
-  </w:style>
-  <w:style w:type="character" w:customStyle="1" w:styleId="Hyperlink0">
-    <w:name w:val="Hyperlink.0"/>
-    <w:basedOn w:val="Link"/>
-    <w:rPr>
-      <w:rFonts w:ascii="Lato Regular" w:eastAsia="Lato Regular" w:hAnsi="Lato Regular" w:cs="Lato Regular"/>
-      <w:b/>
-      <w:bCs/>
-      <w:u w:val="single" w:color="222222"/>
-    </w:rPr>
-  </w:style>
-  <w:style w:type="character" w:customStyle="1" w:styleId="Hyperlink1">
-    <w:name w:val="Hyperlink.1"/>
-    <w:basedOn w:val="Link"/>
-    <w:rPr>
-      <w:rFonts w:ascii="Lato Regular" w:eastAsia="Lato Regular" w:hAnsi="Lato Regular" w:cs="Lato Regular"/>
-      <w:u w:val="single" w:color="222222"/>
-    </w:rPr>
-  </w:style>
-  <w:style w:type="paragraph" w:styleId="ListParagraph">
-    <w:name w:val="List Paragraph"/>
-    <w:pPr>
-      <w:ind w:left="720"/>
-    </w:pPr>
-    <w:rPr>
-      <w:rFonts w:ascii="Cambria" w:eastAsia="Cambria" w:hAnsi="Cambria" w:cs="Cambria"/>
-      <w:color w:val="000000"/>
-      <w:sz w:val="24"/>
-      <w:szCs w:val="24"/>
-      <w:u w:color="000000"/>
-    </w:rPr>
-  </w:style>
-  <w:style w:type="numbering" w:customStyle="1" w:styleId="List0">
-    <w:name w:val="List 0"/>
-    <w:basedOn w:val="ImportedStyle1"/>
-    <w:pPr>
-      <w:numPr>
-        <w:numId w:val="3"/>
-      </w:numPr>
-    </w:pPr>
-  </w:style>
-  <w:style w:type="numbering" w:customStyle="1" w:styleId="ImportedStyle1">
-    <w:name w:val="Imported Style 1"/>
-  </w:style>
-  <w:style w:type="numbering" w:customStyle="1" w:styleId="List1">
-    <w:name w:val="List 1"/>
-    <w:basedOn w:val="ImportedStyle2"/>
-    <w:pPr>
-      <w:numPr>
-        <w:numId w:val="6"/>
-      </w:numPr>
-    </w:pPr>
-  </w:style>
-  <w:style w:type="numbering" w:customStyle="1" w:styleId="ImportedStyle2">
-    <w:name w:val="Imported Style 2"/>
-  </w:style>
-  <w:style w:type="numbering" w:customStyle="1" w:styleId="List21">
-    <w:name w:val="List 21"/>
-    <w:basedOn w:val="ImportedStyle3"/>
-    <w:pPr>
-      <w:numPr>
-        <w:numId w:val="9"/>
-      </w:numPr>
-    </w:pPr>
-  </w:style>
-  <w:style w:type="numbering" w:customStyle="1" w:styleId="ImportedStyle3">
-    <w:name w:val="Imported Style 3"/>
-  </w:style>
-  <w:style w:type="numbering" w:customStyle="1" w:styleId="List31">
-    <w:name w:val="List 31"/>
-    <w:basedOn w:val="ImportedStyle4"/>
-    <w:pPr>
-      <w:numPr>
-        <w:numId w:val="12"/>
-      </w:numPr>
-    </w:pPr>
-  </w:style>
-  <w:style w:type="numbering" w:customStyle="1" w:styleId="ImportedStyle4">
-    <w:name w:val="Imported Style 4"/>
-  </w:style>
-  <w:style w:type="numbering" w:customStyle="1" w:styleId="List41">
-    <w:name w:val="List 41"/>
-    <w:basedOn w:val="ImportedStyle5"/>
-    <w:pPr>
-      <w:numPr>
-        <w:numId w:val="15"/>
-      </w:numPr>
-    </w:pPr>
-  </w:style>
-  <w:style w:type="numbering" w:customStyle="1" w:styleId="ImportedStyle5">
-    <w:name w:val="Imported Style 5"/>
-  </w:style>
-  <w:style w:type="numbering" w:customStyle="1" w:styleId="List51">
-    <w:name w:val="List 51"/>
-    <w:basedOn w:val="ImportedStyle6"/>
-    <w:pPr>
-      <w:numPr>
-        <w:numId w:val="18"/>
-      </w:numPr>
-    </w:pPr>
-  </w:style>
-  <w:style w:type="numbering" w:customStyle="1" w:styleId="ImportedStyle6">
-    <w:name w:val="Imported Style 6"/>
-  </w:style>
-  <w:style w:type="paragraph" w:styleId="BalloonText">
-    <w:name w:val="Balloon Text"/>
-    <w:basedOn w:val="Normal"/>
-    <w:link w:val="BalloonTextChar"/>
-    <w:uiPriority w:val="99"/>
-    <w:semiHidden/>
-    <w:unhideWhenUsed/>
-    <w:rsid w:val="00A1762D"/>
-    <w:rPr>
-      <w:rFonts w:ascii="Lucida Grande" w:hAnsi="Lucida Grande" w:cs="Lucida Grande"/>
-      <w:sz w:val="18"/>
-      <w:szCs w:val="18"/>
-    </w:rPr>
-  </w:style>
-  <w:style w:type="character" w:customStyle="1" w:styleId="BalloonTextChar">
-    <w:name w:val="Balloon Text Char"/>
-    <w:basedOn w:val="DefaultParagraphFont"/>
-    <w:link w:val="BalloonText"/>
-    <w:uiPriority w:val="99"/>
-    <w:semiHidden/>
-    <w:rsid w:val="00A1762D"/>
-    <w:rPr>
-      <w:rFonts w:ascii="Lucida Grande" w:hAnsi="Lucida Grande" w:cs="Lucida Grande"/>
-      <w:sz w:val="18"/>
-      <w:szCs w:val="18"/>
-    </w:rPr>
-  </w:style>
-  <w:style w:type="paragraph" w:styleId="Header">
-    <w:name w:val="header"/>
-    <w:basedOn w:val="Normal"/>
-    <w:link w:val="HeaderChar"/>
-    <w:uiPriority w:val="99"/>
-    <w:unhideWhenUsed/>
-    <w:rsid w:val="00A1762D"/>
-    <w:pPr>
-      <w:tabs>
-        <w:tab w:val="center" w:pos="4320"/>
-        <w:tab w:val="right" w:pos="8640"/>
-      </w:tabs>
-    </w:pPr>
-  </w:style>
-  <w:style w:type="character" w:customStyle="1" w:styleId="HeaderChar">
-    <w:name w:val="Header Char"/>
-    <w:basedOn w:val="DefaultParagraphFont"/>
-    <w:link w:val="Header"/>
-    <w:uiPriority w:val="99"/>
-    <w:rsid w:val="00A1762D"/>
-    <w:rPr>
-      <w:sz w:val="24"/>
-      <w:szCs w:val="24"/>
-    </w:rPr>
-  </w:style>
-  <w:style w:type="character" w:customStyle="1" w:styleId="FooterChar">
-    <w:name w:val="Footer Char"/>
-    <w:basedOn w:val="DefaultParagraphFont"/>
-    <w:link w:val="Footer"/>
-    <w:rsid w:val="007518CB"/>
-    <w:rPr>
-      <w:rFonts w:ascii="Cambria" w:eastAsia="Cambria" w:hAnsi="Cambria" w:cs="Cambria"/>
-      <w:color w:val="000000"/>
-      <w:sz w:val="24"/>
-      <w:szCs w:val="24"/>
-      <w:u w:color="000000"/>
-    </w:rPr>
-  </w:style>
-  <w:style w:type="character" w:styleId="CommentReference">
-    <w:name w:val="annotation reference"/>
-    <w:basedOn w:val="DefaultParagraphFont"/>
-    <w:uiPriority w:val="99"/>
-    <w:semiHidden/>
-    <w:unhideWhenUsed/>
-    <w:rsid w:val="00CE1F8E"/>
-    <w:rPr>
-      <w:sz w:val="16"/>
-      <w:szCs w:val="16"/>
-    </w:rPr>
-  </w:style>
-  <w:style w:type="paragraph" w:styleId="CommentText">
-    <w:name w:val="annotation text"/>
-    <w:basedOn w:val="Normal"/>
-    <w:link w:val="CommentTextChar"/>
-    <w:uiPriority w:val="99"/>
-    <w:semiHidden/>
-    <w:unhideWhenUsed/>
-    <w:rsid w:val="00CE1F8E"/>
-    <w:rPr>
-      <w:sz w:val="20"/>
-      <w:szCs w:val="20"/>
-    </w:rPr>
-  </w:style>
-  <w:style w:type="character" w:customStyle="1" w:styleId="CommentTextChar">
-    <w:name w:val="Comment Text Char"/>
-    <w:basedOn w:val="DefaultParagraphFont"/>
-    <w:link w:val="CommentText"/>
-    <w:uiPriority w:val="99"/>
-    <w:semiHidden/>
-    <w:rsid w:val="00CE1F8E"/>
-  </w:style>
-  <w:style w:type="paragraph" w:styleId="CommentSubject">
-    <w:name w:val="annotation subject"/>
-    <w:basedOn w:val="CommentText"/>
-    <w:next w:val="CommentText"/>
-    <w:link w:val="CommentSubjectChar"/>
-    <w:uiPriority w:val="99"/>
-    <w:semiHidden/>
-    <w:unhideWhenUsed/>
-    <w:rsid w:val="00CE1F8E"/>
-    <w:rPr>
-      <w:b/>
-      <w:bCs/>
-    </w:rPr>
-  </w:style>
-  <w:style w:type="character" w:customStyle="1" w:styleId="CommentSubjectChar">
-    <w:name w:val="Comment Subject Char"/>
-    <w:basedOn w:val="CommentTextChar"/>
-    <w:link w:val="CommentSubject"/>
-    <w:uiPriority w:val="99"/>
-    <w:semiHidden/>
-    <w:rsid w:val="00CE1F8E"/>
-    <w:rPr>
-      <w:b/>
-      <w:bCs/>
-    </w:rPr>
-  </w:style>
-  <w:style w:type="character" w:styleId="PageNumber">
-    <w:name w:val="page number"/>
-    <w:basedOn w:val="DefaultParagraphFont"/>
-    <w:uiPriority w:val="99"/>
-    <w:semiHidden/>
-    <w:unhideWhenUsed/>
-    <w:rsid w:val="00972259"/>
-  </w:style>
-</w:styles>
-</file>
-
-<file path=word/stylesWithEffects.xml><?xml version="1.0" encoding="utf-8"?>
-<w:styles xmlns:wpc="http://schemas.microsoft.com/office/word/2010/wordprocessingCanvas" xmlns:mo="http://schemas.microsoft.com/office/mac/office/2008/main" xmlns:mc="http://schemas.openxmlformats.org/markup-compatibility/2006" xmlns:mv="urn:schemas-microsoft-com:mac:vml" xmlns:o="urn:schemas-microsoft-com:office:office" xmlns:r="http://schemas.openxmlformats.org/officeDocument/2006/relationships" xmlns:m="http://schemas.openxmlformats.org/officeDocument/2006/math" xmlns:v="urn:schemas-microsoft-com:vml" xmlns:wp14="http://schemas.microsoft.com/office/word/2010/wordprocessingDrawing" xmlns:wp="http://schemas.openxmlformats.org/drawingml/2006/wordprocessingDrawing" xmlns:w10="urn:schemas-microsoft-com:office:word" xmlns:w="http://schemas.openxmlformats.org/wordprocessingml/2006/main" xmlns:w14="http://schemas.microsoft.com/office/word/2010/wordml" xmlns:wpg="http://schemas.microsoft.com/office/word/2010/wordprocessingGroup" xmlns:wpi="http://schemas.microsoft.com/office/word/2010/wordprocessingInk" xmlns:wne="http://schemas.microsoft.com/office/word/2006/wordml" xmlns:wps="http://schemas.microsoft.com/office/word/2010/wordprocessingShape" mc:Ignorable="w14 wp14">
-  <w:docDefaults>
-    <w:rPrDefault>
-      <w:rPr>
-        <w:rFonts w:ascii="Times New Roman" w:eastAsia="Arial Unicode MS" w:hAnsi="Times New Roman" w:cs="Times New Roman"/>
-        <w:bdr w:val="nil"/>
-        <w:lang w:val="en-US" w:eastAsia="en-US" w:bidi="ar-SA"/>
-      </w:rPr>
-    </w:rPrDefault>
-    <w:pPrDefault>
-      <w:pPr>
-        <w:pBdr>
-          <w:top w:val="nil"/>
-          <w:left w:val="nil"/>
-          <w:bottom w:val="nil"/>
-          <w:right w:val="nil"/>
-          <w:between w:val="nil"/>
-          <w:bar w:val="nil"/>
-        </w:pBdr>
-      </w:pPr>
-    </w:pPrDefault>
-  </w:docDefaults>
-  <w:latentStyles w:defLockedState="0" w:defUIPriority="99" w:defSemiHidden="1" w:defUnhideWhenUsed="1" w:defQFormat="0" w:count="276">
-    <w:lsdException w:name="Normal" w:semiHidden="0" w:uiPriority="0" w:unhideWhenUsed="0" w:qFormat="1"/>
-    <w:lsdException w:name="heading 1" w:semiHidden="0" w:uiPriority="9" w:unhideWhenUsed="0" w:qFormat="1"/>
-    <w:lsdException w:name="heading 2" w:uiPriority="9" w:qFormat="1"/>
-    <w:lsdException w:name="heading 3" w:uiPriority="9" w:qFormat="1"/>
-    <w:lsdException w:name="heading 4" w:uiPriority="9" w:qFormat="1"/>
-    <w:lsdException w:name="heading 5" w:uiPriority="9" w:qFormat="1"/>
-    <w:lsdException w:name="heading 6" w:uiPriority="9" w:qFormat="1"/>
-    <w:lsdException w:name="heading 7" w:uiPriority="9" w:qFormat="1"/>
-    <w:lsdException w:name="heading 8" w:uiPriority="9" w:qFormat="1"/>
-    <w:lsdException w:name="heading 9" w:uiPriority="9" w:qFormat="1"/>
-    <w:lsdException w:name="toc 1" w:uiPriority="39"/>
-    <w:lsdException w:name="toc 2" w:uiPriority="39"/>
-    <w:lsdException w:name="toc 3" w:uiPriority="39"/>
-    <w:lsdException w:name="toc 4" w:uiPriority="39"/>
-    <w:lsdException w:name="toc 5" w:uiPriority="39"/>
-    <w:lsdException w:name="toc 6" w:uiPriority="39"/>
-    <w:lsdException w:name="toc 7" w:uiPriority="39"/>
-    <w:lsdException w:name="toc 8" w:uiPriority="39"/>
-    <w:lsdException w:name="toc 9" w:uiPriority="39"/>
-    <w:lsdException w:name="footer" w:uiPriority="0"/>
-    <w:lsdException w:name="caption" w:uiPriority="35" w:qFormat="1"/>
-    <w:lsdException w:name="Title" w:semiHidden="0" w:uiPriority="10" w:unhideWhenUsed="0" w:qFormat="1"/>
-    <w:lsdException w:name="Default Paragraph Font" w:uiPriority="1"/>
-    <w:lsdException w:name="Subtitle" w:semiHidden="0" w:uiPriority="11" w:unhideWhenUsed="0" w:qFormat="1"/>
-    <w:lsdException w:name="Strong" w:semiHidden="0" w:uiPriority="22" w:unhideWhenUsed="0" w:qFormat="1"/>
-    <w:lsdException w:name="Emphasis" w:semiHidden="0" w:uiPriority="20" w:unhideWhenUsed="0" w:qFormat="1"/>
-    <w:lsdException w:name="Table Grid" w:semiHidden="0" w:uiPriority="59" w:unhideWhenUsed="0"/>
-    <w:lsdException w:name="Placeholder Text" w:unhideWhenUsed="0"/>
-    <w:lsdException w:name="No Spacing" w:semiHidden="0" w:uiPriority="1" w:unhideWhenUsed="0" w:qFormat="1"/>
-    <w:lsdException w:name="Light Shading" w:semiHidden="0" w:uiPriority="60" w:unhideWhenUsed="0"/>
-    <w:lsdException w:name="Light List" w:semiHidden="0" w:uiPriority="61" w:unhideWhenUsed="0"/>
-    <w:lsdException w:name="Light Grid" w:semiHidden="0" w:uiPriority="62" w:unhideWhenUsed="0"/>
-    <w:lsdException w:name="Medium Shading 1" w:semiHidden="0" w:uiPriority="63" w:unhideWhenUsed="0"/>
-    <w:lsdException w:name="Medium Shading 2" w:semiHidden="0" w:uiPriority="64" w:unhideWhenUsed="0"/>
-    <w:lsdException w:name="Medium List 1" w:semiHidden="0" w:uiPriority="65" w:unhideWhenUsed="0"/>
-    <w:lsdException w:name="Medium List 2" w:semiHidden="0" w:uiPriority="66" w:unhideWhenUsed="0"/>
-    <w:lsdException w:name="Medium Grid 1" w:semiHidden="0" w:uiPriority="67" w:unhideWhenUsed="0"/>
-    <w:lsdException w:name="Medium Grid 2" w:semiHidden="0" w:uiPriority="68" w:unhideWhenUsed="0"/>
-    <w:lsdException w:name="Medium Grid 3" w:semiHidden="0" w:uiPriority="69" w:unhideWhenUsed="0"/>
-    <w:lsdException w:name="Dark List" w:semiHidden="0" w:uiPriority="70" w:unhideWhenUsed="0"/>
-    <w:lsdException w:name="Colorful Shading" w:semiHidden="0" w:uiPriority="71" w:unhideWhenUsed="0"/>
-    <w:lsdException w:name="Colorful List" w:semiHidden="0" w:uiPriority="72" w:unhideWhenUsed="0"/>
-    <w:lsdException w:name="Colorful Grid" w:semiHidden="0" w:uiPriority="73" w:unhideWhenUsed="0"/>
-    <w:lsdException w:name="Light Shading Accent 1" w:semiHidden="0" w:uiPriority="60" w:unhideWhenUsed="0"/>
-    <w:lsdException w:name="Light List Accent 1" w:semiHidden="0" w:uiPriority="61" w:unhideWhenUsed="0"/>
-    <w:lsdException w:name="Light Grid Accent 1" w:semiHidden="0" w:uiPriority="62" w:unhideWhenUsed="0"/>
-    <w:lsdException w:name="Medium Shading 1 Accent 1" w:semiHidden="0" w:uiPriority="63" w:unhideWhenUsed="0"/>
-    <w:lsdException w:name="Medium Shading 2 Accent 1" w:semiHidden="0" w:uiPriority="64" w:unhideWhenUsed="0"/>
-    <w:lsdException w:name="Medium List 1 Accent 1" w:semiHidden="0" w:uiPriority="65" w:unhideWhenUsed="0"/>
-    <w:lsdException w:name="Revision" w:unhideWhenUsed="0"/>
-    <w:lsdException w:name="List Paragraph" w:semiHidden="0" w:uiPriority="34" w:unhideWhenUsed="0" w:qFormat="1"/>
-    <w:lsdException w:name="Quote" w:semiHidden="0" w:uiPriority="29" w:unhideWhenUsed="0" w:qFormat="1"/>
-    <w:lsdException w:name="Intense Quote" w:semiHidden="0" w:uiPriority="30" w:unhideWhenUsed="0" w:qFormat="1"/>
-    <w:lsdException w:name="Medium List 2 Accent 1" w:semiHidden="0" w:uiPriority="66" w:unhideWhenUsed="0"/>
-    <w:lsdException w:name="Medium Grid 1 Accent 1" w:semiHidden="0" w:uiPriority="67" w:unhideWhenUsed="0"/>
-    <w:lsdException w:name="Medium Grid 2 Accent 1" w:semiHidden="0" w:uiPriority="68" w:unhideWhenUsed="0"/>
-    <w:lsdException w:name="Medium Grid 3 Accent 1" w:semiHidden="0" w:uiPriority="69" w:unhideWhenUsed="0"/>
-    <w:lsdException w:name="Dark List Accent 1" w:semiHidden="0" w:uiPriority="70" w:unhideWhenUsed="0"/>
-    <w:lsdException w:name="Colorful Shading Accent 1" w:semiHidden="0" w:uiPriority="71" w:unhideWhenUsed="0"/>
-    <w:lsdException w:name="Colorful List Accent 1" w:semiHidden="0" w:uiPriority="72" w:unhideWhenUsed="0"/>
-    <w:lsdException w:name="Colorful Grid Accent 1" w:semiHidden="0" w:uiPriority="73" w:unhideWhenUsed="0"/>
-    <w:lsdException w:name="Light Shading Accent 2" w:semiHidden="0" w:uiPriority="60" w:unhideWhenUsed="0"/>
-    <w:lsdException w:name="Light List Accent 2" w:semiHidden="0" w:uiPriority="61" w:unhideWhenUsed="0"/>
-    <w:lsdException w:name="Light Grid Accent 2" w:semiHidden="0" w:uiPriority="62" w:unhideWhenUsed="0"/>
-    <w:lsdException w:name="Medium Shading 1 Accent 2" w:semiHidden="0" w:uiPriority="63" w:unhideWhenUsed="0"/>
-    <w:lsdException w:name="Medium Shading 2 Accent 2" w:semiHidden="0" w:uiPriority="64" w:unhideWhenUsed="0"/>
-    <w:lsdException w:name="Medium List 1 Accent 2" w:semiHidden="0" w:uiPriority="65" w:unhideWhenUsed="0"/>
-    <w:lsdException w:name="Medium List 2 Accent 2" w:semiHidden="0" w:uiPriority="66" w:unhideWhenUsed="0"/>
-    <w:lsdException w:name="Medium Grid 1 Accent 2" w:semiHidden="0" w:uiPriority="67" w:unhideWhenUsed="0"/>
-    <w:lsdException w:name="Medium Grid 2 Accent 2" w:semiHidden="0" w:uiPriority="68" w:unhideWhenUsed="0"/>
-    <w:lsdException w:name="Medium Grid 3 Accent 2" w:semiHidden="0" w:uiPriority="69" w:unhideWhenUsed="0"/>
-    <w:lsdException w:name="Dark List Accent 2" w:semiHidden="0" w:uiPriority="70" w:unhideWhenUsed="0"/>
-    <w:lsdException w:name="Colorful Shading Accent 2" w:semiHidden="0" w:uiPriority="71" w:unhideWhenUsed="0"/>
-    <w:lsdException w:name="Colorful List Accent 2" w:semiHidden="0" w:uiPriority="72" w:unhideWhenUsed="0"/>
-    <w:lsdException w:name="Colorful Grid Accent 2" w:semiHidden="0" w:uiPriority="73" w:unhideWhenUsed="0"/>
-    <w:lsdException w:name="Light Shading Accent 3" w:semiHidden="0" w:uiPriority="60" w:unhideWhenUsed="0"/>
-    <w:lsdException w:name="Light List Accent 3" w:semiHidden="0" w:uiPriority="61" w:unhideWhenUsed="0"/>
-    <w:lsdException w:name="Light Grid Accent 3" w:semiHidden="0" w:uiPriority="62" w:unhideWhenUsed="0"/>
-    <w:lsdException w:name="Medium Shading 1 Accent 3" w:semiHidden="0" w:uiPriority="63" w:unhideWhenUsed="0"/>
-    <w:lsdException w:name="Medium Shading 2 Accent 3" w:semiHidden="0" w:uiPriority="64" w:unhideWhenUsed="0"/>
-    <w:lsdException w:name="Medium List 1 Accent 3" w:semiHidden="0" w:uiPriority="65" w:unhideWhenUsed="0"/>
-    <w:lsdException w:name="Medium List 2 Accent 3" w:semiHidden="0" w:uiPriority="66" w:unhideWhenUsed="0"/>
-    <w:lsdException w:name="Medium Grid 1 Accent 3" w:semiHidden="0" w:uiPriority="67" w:unhideWhenUsed="0"/>
-    <w:lsdException w:name="Medium Grid 2 Accent 3" w:semiHidden="0" w:uiPriority="68" w:unhideWhenUsed="0"/>
-    <w:lsdException w:name="Medium Grid 3 Accent 3" w:semiHidden="0" w:uiPriority="69" w:unhideWhenUsed="0"/>
-    <w:lsdException w:name="Dark List Accent 3" w:semiHidden="0" w:uiPriority="70" w:unhideWhenUsed="0"/>
-    <w:lsdException w:name="Colorful Shading Accent 3" w:semiHidden="0" w:uiPriority="71" w:unhideWhenUsed="0"/>
-    <w:lsdException w:name="Colorful List Accent 3" w:semiHidden="0" w:uiPriority="72" w:unhideWhenUsed="0"/>
-    <w:lsdException w:name="Colorful Grid Accent 3" w:semiHidden="0" w:uiPriority="73" w:unhideWhenUsed="0"/>
-    <w:lsdException w:name="Light Shading Accent 4" w:semiHidden="0" w:uiPriority="60" w:unhideWhenUsed="0"/>
-    <w:lsdException w:name="Light List Accent 4" w:semiHidden="0" w:uiPriority="61" w:unhideWhenUsed="0"/>
-    <w:lsdException w:name="Light Grid Accent 4" w:semiHidden="0" w:uiPriority="62" w:unhideWhenUsed="0"/>
-    <w:lsdException w:name="Medium Shading 1 Accent 4" w:semiHidden="0" w:uiPriority="63" w:unhideWhenUsed="0"/>
-    <w:lsdException w:name="Medium Shading 2 Accent 4" w:semiHidden="0" w:uiPriority="64" w:unhideWhenUsed="0"/>
-    <w:lsdException w:name="Medium List 1 Accent 4" w:semiHidden="0" w:uiPriority="65" w:unhideWhenUsed="0"/>
-    <w:lsdException w:name="Medium List 2 Accent 4" w:semiHidden="0" w:uiPriority="66" w:unhideWhenUsed="0"/>
-    <w:lsdException w:name="Medium Grid 1 Accent 4" w:semiHidden="0" w:uiPriority="67" w:unhideWhenUsed="0"/>
-    <w:lsdException w:name="Medium Grid 2 Accent 4" w:semiHidden="0" w:uiPriority="68" w:unhideWhenUsed="0"/>
-    <w:lsdException w:name="Medium Grid 3 Accent 4" w:semiHidden="0" w:uiPriority="69" w:unhideWhenUsed="0"/>
-    <w:lsdException w:name="Dark List Accent 4" w:semiHidden="0" w:uiPriority="70" w:unhideWhenUsed="0"/>
-    <w:lsdException w:name="Colorful Shading Accent 4" w:semiHidden="0" w:uiPriority="71" w:unhideWhenUsed="0"/>
-    <w:lsdException w:name="Colorful List Accent 4" w:semiHidden="0" w:uiPriority="72" w:unhideWhenUsed="0"/>
-    <w:lsdException w:name="Colorful Grid Accent 4" w:semiHidden="0" w:uiPriority="73" w:unhideWhenUsed="0"/>
-    <w:lsdException w:name="Light Shading Accent 5" w:semiHidden="0" w:uiPriority="60" w:unhideWhenUsed="0"/>
-    <w:lsdException w:name="Light List Accent 5" w:semiHidden="0" w:uiPriority="61" w:unhideWhenUsed="0"/>
-    <w:lsdException w:name="Light Grid Accent 5" w:semiHidden="0" w:uiPriority="62" w:unhideWhenUsed="0"/>
-    <w:lsdException w:name="Medium Shading 1 Accent 5" w:semiHidden="0" w:uiPriority="63" w:unhideWhenUsed="0"/>
-    <w:lsdException w:name="Medium Shading 2 Accent 5" w:semiHidden="0" w:uiPriority="64" w:unhideWhenUsed="0"/>
-    <w:lsdException w:name="Medium List 1 Accent 5" w:semiHidden="0" w:uiPriority="65" w:unhideWhenUsed="0"/>
-    <w:lsdException w:name="Medium List 2 Accent 5" w:semiHidden="0" w:uiPriority="66" w:unhideWhenUsed="0"/>
-    <w:lsdException w:name="Medium Grid 1 Accent 5" w:semiHidden="0" w:uiPriority="67" w:unhideWhenUsed="0"/>
-    <w:lsdException w:name="Medium Grid 2 Accent 5" w:semiHidden="0" w:uiPriority="68" w:unhideWhenUsed="0"/>
-    <w:lsdException w:name="Medium Grid 3 Accent 5" w:semiHidden="0" w:uiPriority="69" w:unhideWhenUsed="0"/>
-    <w:lsdException w:name="Dark List Accent 5" w:semiHidden="0" w:uiPriority="70" w:unhideWhenUsed="0"/>
-    <w:lsdException w:name="Colorful Shading Accent 5" w:semiHidden="0" w:uiPriority="71" w:unhideWhenUsed="0"/>
-    <w:lsdException w:name="Colorful List Accent 5" w:semiHidden="0" w:uiPriority="72" w:unhideWhenUsed="0"/>
-    <w:lsdException w:name="Colorful Grid Accent 5" w:semiHidden="0" w:uiPriority="73" w:unhideWhenUsed="0"/>
-    <w:lsdException w:name="Light Shading Accent 6" w:semiHidden="0" w:uiPriority="60" w:unhideWhenUsed="0"/>
-    <w:lsdException w:name="Light List Accent 6" w:semiHidden="0" w:uiPriority="61" w:unhideWhenUsed="0"/>
-    <w:lsdException w:name="Light Grid Accent 6" w:semiHidden="0" w:uiPriority="62" w:unhideWhenUsed="0"/>
-    <w:lsdException w:name="Medium Shading 1 Accent 6" w:semiHidden="0" w:uiPriority="63" w:unhideWhenUsed="0"/>
-    <w:lsdException w:name="Medium Shading 2 Accent 6" w:semiHidden="0" w:uiPriority="64" w:unhideWhenUsed="0"/>
-    <w:lsdException w:name="Medium List 1 Accent 6" w:semiHidden="0" w:uiPriority="65" w:unhideWhenUsed="0"/>
-    <w:lsdException w:name="Medium List 2 Accent 6" w:semiHidden="0" w:uiPriority="66" w:unhideWhenUsed="0"/>
-    <w:lsdException w:name="Medium Grid 1 Accent 6" w:semiHidden="0" w:uiPriority="67" w:unhideWhenUsed="0"/>
-    <w:lsdException w:name="Medium Grid 2 Accent 6" w:semiHidden="0" w:uiPriority="68" w:unhideWhenUsed="0"/>
-    <w:lsdException w:name="Medium Grid 3 Accent 6" w:semiHidden="0" w:uiPriority="69" w:unhideWhenUsed="0"/>
-    <w:lsdException w:name="Dark List Accent 6" w:semiHidden="0" w:uiPriority="70" w:unhideWhenUsed="0"/>
-    <w:lsdException w:name="Colorful Shading Accent 6" w:semiHidden="0" w:uiPriority="71" w:unhideWhenUsed="0"/>
-    <w:lsdException w:name="Colorful List Accent 6" w:semiHidden="0" w:uiPriority="72" w:unhideWhenUsed="0"/>
-    <w:lsdException w:name="Colorful Grid Accent 6" w:semiHidden="0" w:uiPriority="73" w:unhideWhenUsed="0"/>
-    <w:lsdException w:name="Subtle Emphasis" w:semiHidden="0" w:uiPriority="19" w:unhideWhenUsed="0" w:qFormat="1"/>
-    <w:lsdException w:name="Intense Emphasis" w:semiHidden="0" w:uiPriority="21" w:unhideWhenUsed="0" w:qFormat="1"/>
-    <w:lsdException w:name="Subtle Reference" w:semiHidden="0" w:uiPriority="31" w:unhideWhenUsed="0" w:qFormat="1"/>
-    <w:lsdException w:name="Intense Reference" w:semiHidden="0" w:uiPriority="32" w:unhideWhenUsed="0" w:qFormat="1"/>
-    <w:lsdException w:name="Book Title" w:semiHidden="0" w:uiPriority="33" w:unhideWhenUsed="0" w:qFormat="1"/>
-    <w:lsdException w:name="Bibliography" w:uiPriority="37"/>
-    <w:lsdException w:name="TOC Heading" w:uiPriority="39" w:qFormat="1"/>
+  <w:latentStyles w:defLockedState="0" w:defUIPriority="99" w:defSemiHidden="0" w:defUnhideWhenUsed="0" w:defQFormat="0" w:count="375">
+    <w:lsdException w:name="Normal" w:uiPriority="0" w:qFormat="1"/>
+    <w:lsdException w:name="heading 1" w:uiPriority="9" w:qFormat="1"/>
+    <w:lsdException w:name="heading 2" w:semiHidden="1" w:uiPriority="9" w:unhideWhenUsed="1" w:qFormat="1"/>
+    <w:lsdException w:name="heading 3" w:semiHidden="1" w:uiPriority="9" w:unhideWhenUsed="1" w:qFormat="1"/>
+    <w:lsdException w:name="heading 4" w:semiHidden="1" w:uiPriority="9" w:unhideWhenUsed="1" w:qFormat="1"/>
+    <w:lsdException w:name="heading 5" w:semiHidden="1" w:uiPriority="9" w:unhideWhenUsed="1" w:qFormat="1"/>
+    <w:lsdException w:name="heading 6" w:semiHidden="1" w:uiPriority="9" w:unhideWhenUsed="1" w:qFormat="1"/>
+    <w:lsdException w:name="heading 7" w:semiHidden="1" w:uiPriority="9" w:unhideWhenUsed="1" w:qFormat="1"/>
+    <w:lsdException w:name="heading 8" w:semiHidden="1" w:uiPriority="9" w:unhideWhenUsed="1" w:qFormat="1"/>
+    <w:lsdException w:name="heading 9" w:semiHidden="1" w:uiPriority="9" w:unhideWhenUsed="1" w:qFormat="1"/>
+    <w:lsdException w:name="index 1" w:semiHidden="1" w:unhideWhenUsed="1"/>
+    <w:lsdException w:name="index 2" w:semiHidden="1" w:unhideWhenUsed="1"/>
+    <w:lsdException w:name="index 3" w:semiHidden="1" w:unhideWhenUsed="1"/>
+    <w:lsdException w:name="index 4" w:semiHidden="1" w:unhideWhenUsed="1"/>
+    <w:lsdException w:name="index 5" w:semiHidden="1" w:unhideWhenUsed="1"/>
+    <w:lsdException w:name="index 6" w:semiHidden="1" w:unhideWhenUsed="1"/>
+    <w:lsdException w:name="index 7" w:semiHidden="1" w:unhideWhenUsed="1"/>
+    <w:lsdException w:name="index 8" w:semiHidden="1" w:unhideWhenUsed="1"/>
+    <w:lsdException w:name="index 9" w:semiHidden="1" w:unhideWhenUsed="1"/>
+    <w:lsdException w:name="toc 1" w:semiHidden="1" w:uiPriority="39" w:unhideWhenUsed="1"/>
+    <w:lsdException w:name="toc 2" w:semiHidden="1" w:uiPriority="39" w:unhideWhenUsed="1"/>
+    <w:lsdException w:name="toc 3" w:semiHidden="1" w:uiPriority="39" w:unhideWhenUsed="1"/>
+    <w:lsdException w:name="toc 4" w:semiHidden="1" w:uiPriority="39" w:unhideWhenUsed="1"/>
+    <w:lsdException w:name="toc 5" w:semiHidden="1" w:uiPriority="39" w:unhideWhenUsed="1"/>
+    <w:lsdException w:name="toc 6" w:semiHidden="1" w:uiPriority="39" w:unhideWhenUsed="1"/>
+    <w:lsdException w:name="toc 7" w:semiHidden="1" w:uiPriority="39" w:unhideWhenUsed="1"/>
+    <w:lsdException w:name="toc 8" w:semiHidden="1" w:uiPriority="39" w:unhideWhenUsed="1"/>
+    <w:lsdException w:name="toc 9" w:semiHidden="1" w:uiPriority="39" w:unhideWhenUsed="1"/>
+    <w:lsdException w:name="Normal Indent" w:semiHidden="1" w:unhideWhenUsed="1"/>
+    <w:lsdException w:name="footnote text" w:semiHidden="1" w:unhideWhenUsed="1"/>
+    <w:lsdException w:name="annotation text" w:semiHidden="1" w:unhideWhenUsed="1"/>
+    <w:lsdException w:name="header" w:semiHidden="1" w:unhideWhenUsed="1"/>
+    <w:lsdException w:name="footer" w:semiHidden="1" w:uiPriority="0" w:unhideWhenUsed="1"/>
+    <w:lsdException w:name="index heading" w:semiHidden="1" w:unhideWhenUsed="1"/>
+    <w:lsdException w:name="caption" w:semiHidden="1" w:uiPriority="35" w:unhideWhenUsed="1" w:qFormat="1"/>
+    <w:lsdException w:name="table of figures" w:semiHidden="1" w:unhideWhenUsed="1"/>
+    <w:lsdException w:name="envelope address" w:semiHidden="1" w:unhideWhenUsed="1"/>
+    <w:lsdException w:name="envelope return" w:semiHidden="1" w:unhideWhenUsed="1"/>
+    <w:lsdException w:name="footnote reference" w:semiHidden="1" w:unhideWhenUsed="1"/>
+    <w:lsdException w:name="annotation reference" w:semiHidden="1" w:unhideWhenUsed="1"/>
+    <w:lsdException w:name="line number" w:semiHidden="1" w:unhideWhenUsed="1"/>
+    <w:lsdException w:name="page number" w:semiHidden="1" w:unhideWhenUsed="1"/>
+    <w:lsdException w:name="endnote reference" w:semiHidden="1" w:unhideWhenUsed="1"/>
+    <w:lsdException w:name="endnote text" w:semiHidden="1" w:unhideWhenUsed="1"/>
+    <w:lsdException w:name="table of authorities" w:semiHidden="1" w:unhideWhenUsed="1"/>
+    <w:lsdException w:name="macro" w:semiHidden="1" w:unhideWhenUsed="1"/>
+    <w:lsdException w:name="toa heading" w:semiHidden="1" w:unhideWhenUsed="1"/>
+    <w:lsdException w:name="List" w:semiHidden="1" w:unhideWhenUsed="1"/>
+    <w:lsdException w:name="List Bullet" w:semiHidden="1" w:unhideWhenUsed="1"/>
+    <w:lsdException w:name="List Number" w:semiHidden="1" w:unhideWhenUsed="1"/>
+    <w:lsdException w:name="List 2" w:semiHidden="1" w:unhideWhenUsed="1"/>
+    <w:lsdException w:name="List 3" w:semiHidden="1" w:unhideWhenUsed="1"/>
+    <w:lsdException w:name="List 4" w:semiHidden="1" w:unhideWhenUsed="1"/>
+    <w:lsdException w:name="List 5" w:semiHidden="1" w:unhideWhenUsed="1"/>
+    <w:lsdException w:name="List Bullet 2" w:semiHidden="1" w:unhideWhenUsed="1"/>
+    <w:lsdException w:name="List Bullet 3" w:semiHidden="1" w:unhideWhenUsed="1"/>
+    <w:lsdException w:name="List Bullet 4" w:semiHidden="1" w:unhideWhenUsed="1"/>
+    <w:lsdException w:name="List Bullet 5" w:semiHidden="1" w:unhideWhenUsed="1"/>
+    <w:lsdException w:name="List Number 2" w:semiHidden="1" w:unhideWhenUsed="1"/>
+    <w:lsdException w:name="List Number 3" w:semiHidden="1" w:unhideWhenUsed="1"/>
+    <w:lsdException w:name="List Number 4" w:semiHidden="1" w:unhideWhenUsed="1"/>
+    <w:lsdException w:name="List Number 5" w:semiHidden="1" w:unhideWhenUsed="1"/>
+    <w:lsdException w:name="Title" w:uiPriority="10" w:qFormat="1"/>
+    <w:lsdException w:name="Closing" w:semiHidden="1" w:unhideWhenUsed="1"/>
+    <w:lsdException w:name="Signature" w:semiHidden="1" w:unhideWhenUsed="1"/>
+    <w:lsdException w:name="Default Paragraph Font" w:semiHidden="1" w:uiPriority="1" w:unhideWhenUsed="1"/>
+    <w:lsdException w:name="Body Text" w:semiHidden="1" w:unhideWhenUsed="1"/>
+    <w:lsdException w:name="Body Text Indent" w:semiHidden="1" w:unhideWhenUsed="1"/>
+    <w:lsdException w:name="List Continue" w:semiHidden="1" w:unhideWhenUsed="1"/>
+    <w:lsdException w:name="List Continue 2" w:semiHidden="1" w:unhideWhenUsed="1"/>
+    <w:lsdException w:name="List Continue 3" w:semiHidden="1" w:unhideWhenUsed="1"/>
+    <w:lsdException w:name="List Continue 4" w:semiHidden="1" w:unhideWhenUsed="1"/>
+    <w:lsdException w:name="List Continue 5" w:semiHidden="1" w:unhideWhenUsed="1"/>
+    <w:lsdException w:name="Message Header" w:semiHidden="1" w:unhideWhenUsed="1"/>
+    <w:lsdException w:name="Subtitle" w:uiPriority="11" w:qFormat="1"/>
+    <w:lsdException w:name="Salutation" w:semiHidden="1" w:unhideWhenUsed="1"/>
+    <w:lsdException w:name="Date" w:semiHidden="1" w:unhideWhenUsed="1"/>
+    <w:lsdException w:name="Body Text First Indent" w:semiHidden="1" w:unhideWhenUsed="1"/>
+    <w:lsdException w:name="Body Text First Indent 2" w:semiHidden="1" w:unhideWhenUsed="1"/>
+    <w:lsdException w:name="Note Heading" w:semiHidden="1" w:unhideWhenUsed="1"/>
+    <w:lsdException w:name="Body Text 2" w:semiHidden="1" w:unhideWhenUsed="1"/>
+    <w:lsdException w:name="Body Text 3" w:semiHidden="1" w:unhideWhenUsed="1"/>
+    <w:lsdException w:name="Body Text Indent 2" w:semiHidden="1" w:unhideWhenUsed="1"/>
+    <w:lsdException w:name="Body Text Indent 3" w:semiHidden="1" w:unhideWhenUsed="1"/>
+    <w:lsdException w:name="Block Text" w:semiHidden="1" w:unhideWhenUsed="1"/>
+    <w:lsdException w:name="Hyperlink" w:semiHidden="1" w:unhideWhenUsed="1"/>
+    <w:lsdException w:name="FollowedHyperlink" w:semiHidden="1" w:unhideWhenUsed="1"/>
+    <w:lsdException w:name="Strong" w:uiPriority="22" w:qFormat="1"/>
+    <w:lsdException w:name="Emphasis" w:uiPriority="20" w:qFormat="1"/>
+    <w:lsdException w:name="Document Map" w:semiHidden="1" w:unhideWhenUsed="1"/>
+    <w:lsdException w:name="Plain Text" w:semiHidden="1" w:unhideWhenUsed="1"/>
+    <w:lsdException w:name="E-mail Signature" w:semiHidden="1" w:unhideWhenUsed="1"/>
+    <w:lsdException w:name="HTML Top of Form" w:semiHidden="1" w:unhideWhenUsed="1"/>
+    <w:lsdException w:name="HTML Bottom of Form" w:semiHidden="1" w:unhideWhenUsed="1"/>
+    <w:lsdException w:name="Normal (Web)" w:semiHidden="1" w:unhideWhenUsed="1"/>
+    <w:lsdException w:name="HTML Acronym" w:semiHidden="1" w:unhideWhenUsed="1"/>
+    <w:lsdException w:name="HTML Address" w:semiHidden="1" w:unhideWhenUsed="1"/>
+    <w:lsdException w:name="HTML Cite" w:semiHidden="1" w:unhideWhenUsed="1"/>
+    <w:lsdException w:name="HTML Code" w:semiHidden="1" w:unhideWhenUsed="1"/>
+    <w:lsdException w:name="HTML Definition" w:semiHidden="1" w:unhideWhenUsed="1"/>
+    <w:lsdException w:name="HTML Keyboard" w:semiHidden="1" w:unhideWhenUsed="1"/>
+    <w:lsdException w:name="HTML Preformatted" w:semiHidden="1" w:unhideWhenUsed="1"/>
+    <w:lsdException w:name="HTML Sample" w:semiHidden="1" w:unhideWhenUsed="1"/>
+    <w:lsdException w:name="HTML Typewriter" w:semiHidden="1" w:unhideWhenUsed="1"/>
+    <w:lsdException w:name="HTML Variable" w:semiHidden="1" w:unhideWhenUsed="1"/>
+    <w:lsdException w:name="Normal Table" w:semiHidden="1" w:unhideWhenUsed="1"/>
+    <w:lsdException w:name="annotation subject" w:semiHidden="1" w:unhideWhenUsed="1"/>
+    <w:lsdException w:name="No List" w:semiHidden="1" w:unhideWhenUsed="1"/>
+    <w:lsdException w:name="Outline List 1" w:semiHidden="1" w:unhideWhenUsed="1"/>
+    <w:lsdException w:name="Outline List 2" w:semiHidden="1" w:unhideWhenUsed="1"/>
+    <w:lsdException w:name="Outline List 3" w:semiHidden="1" w:unhideWhenUsed="1"/>
+    <w:lsdException w:name="Table Simple 1" w:semiHidden="1" w:unhideWhenUsed="1"/>
+    <w:lsdException w:name="Table Simple 2" w:semiHidden="1" w:unhideWhenUsed="1"/>
+    <w:lsdException w:name="Table Simple 3" w:semiHidden="1" w:unhideWhenUsed="1"/>
+    <w:lsdException w:name="Table Classic 1" w:semiHidden="1" w:unhideWhenUsed="1"/>
+    <w:lsdException w:name="Table Classic 2" w:semiHidden="1" w:unhideWhenUsed="1"/>
+    <w:lsdException w:name="Table Classic 3" w:semiHidden="1" w:unhideWhenUsed="1"/>
+    <w:lsdException w:name="Table Classic 4" w:semiHidden="1" w:unhideWhenUsed="1"/>
+    <w:lsdException w:name="Table Colorful 1" w:semiHidden="1" w:unhideWhenUsed="1"/>
+    <w:lsdException w:name="Table Colorful 2" w:semiHidden="1" w:unhideWhenUsed="1"/>
+    <w:lsdException w:name="Table Colorful 3" w:semiHidden="1" w:unhideWhenUsed="1"/>
+    <w:lsdException w:name="Table Columns 1" w:semiHidden="1" w:unhideWhenUsed="1"/>
+    <w:lsdException w:name="Table Columns 2" w:semiHidden="1" w:unhideWhenUsed="1"/>
+    <w:lsdException w:name="Table Columns 3" w:semiHidden="1" w:unhideWhenUsed="1"/>
+    <w:lsdException w:name="Table Columns 4" w:semiHidden="1" w:unhideWhenUsed="1"/>
+    <w:lsdException w:name="Table Columns 5" w:semiHidden="1" w:unhideWhenUsed="1"/>
+    <w:lsdException w:name="Table Grid 1" w:semiHidden="1" w:unhideWhenUsed="1"/>
+    <w:lsdException w:name="Table Grid 2" w:semiHidden="1" w:unhideWhenUsed="1"/>
+    <w:lsdException w:name="Table Grid 3" w:semiHidden="1" w:unhideWhenUsed="1"/>
+    <w:lsdException w:name="Table Grid 4" w:semiHidden="1" w:unhideWhenUsed="1"/>
+    <w:lsdException w:name="Table Grid 5" w:semiHidden="1" w:unhideWhenUsed="1"/>
+    <w:lsdException w:name="Table Grid 6" w:semiHidden="1" w:unhideWhenUsed="1"/>
+    <w:lsdException w:name="Table Grid 7" w:semiHidden="1" w:unhideWhenUsed="1"/>
+    <w:lsdException w:name="Table Grid 8" w:semiHidden="1" w:unhideWhenUsed="1"/>
+    <w:lsdException w:name="Table List 1" w:semiHidden="1" w:unhideWhenUsed="1"/>
+    <w:lsdException w:name="Table List 2" w:semiHidden="1" w:unhideWhenUsed="1"/>
+    <w:lsdException w:name="Table List 3" w:semiHidden="1" w:unhideWhenUsed="1"/>
+    <w:lsdException w:name="Table List 4" w:semiHidden="1" w:unhideWhenUsed="1"/>
+    <w:lsdException w:name="Table List 5" w:semiHidden="1" w:unhideWhenUsed="1"/>
+    <w:lsdException w:name="Table List 6" w:semiHidden="1" w:unhideWhenUsed="1"/>
+    <w:lsdException w:name="Table List 7" w:semiHidden="1" w:unhideWhenUsed="1"/>
+    <w:lsdException w:name="Table List 8" w:semiHidden="1" w:unhideWhenUsed="1"/>
+    <w:lsdException w:name="Table 3D effects 1" w:semiHidden="1" w:unhideWhenUsed="1"/>
+    <w:lsdException w:name="Table 3D effects 2" w:semiHidden="1" w:unhideWhenUsed="1"/>
+    <w:lsdException w:name="Table 3D effects 3" w:semiHidden="1" w:unhideWhenUsed="1"/>
+    <w:lsdException w:name="Table Contemporary" w:semiHidden="1" w:unhideWhenUsed="1"/>
+    <w:lsdException w:name="Table Elegant" w:semiHidden="1" w:unhideWhenUsed="1"/>
+    <w:lsdException w:name="Table Professional" w:semiHidden="1" w:unhideWhenUsed="1"/>
+    <w:lsdException w:name="Table Subtle 1" w:semiHidden="1" w:unhideWhenUsed="1"/>
+    <w:lsdException w:name="Table Subtle 2" w:semiHidden="1" w:unhideWhenUsed="1"/>
+    <w:lsdException w:name="Table Web 1" w:semiHidden="1" w:unhideWhenUsed="1"/>
+    <w:lsdException w:name="Table Web 2" w:semiHidden="1" w:unhideWhenUsed="1"/>
+    <w:lsdException w:name="Table Web 3" w:semiHidden="1" w:unhideWhenUsed="1"/>
+    <w:lsdException w:name="Balloon Text" w:semiHidden="1" w:unhideWhenUsed="1"/>
+    <w:lsdException w:name="Table Grid" w:uiPriority="59"/>
+    <w:lsdException w:name="Table Theme" w:semiHidden="1" w:unhideWhenUsed="1"/>
+    <w:lsdException w:name="Placeholder Text" w:semiHidden="1"/>
+    <w:lsdException w:name="No Spacing" w:uiPriority="1" w:qFormat="1"/>
+    <w:lsdException w:name="Light Shading" w:uiPriority="60"/>
+    <w:lsdException w:name="Light List" w:uiPriority="61"/>
+    <w:lsdException w:name="Light Grid" w:uiPriority="62"/>
+    <w:lsdException w:name="Medium Shading 1" w:uiPriority="63"/>
+    <w:lsdException w:name="Medium Shading 2" w:uiPriority="64"/>
+    <w:lsdException w:name="Medium List 1" w:uiPriority="65"/>
+    <w:lsdException w:name="Medium List 2" w:uiPriority="66"/>
+    <w:lsdException w:name="Medium Grid 1" w:uiPriority="67"/>
+    <w:lsdException w:name="Medium Grid 2" w:uiPriority="68"/>
+    <w:lsdException w:name="Medium Grid 3" w:uiPriority="69"/>
+    <w:lsdException w:name="Dark List" w:uiPriority="70"/>
+    <w:lsdException w:name="Colorful Shading" w:uiPriority="71"/>
+    <w:lsdException w:name="Colorful List" w:uiPriority="72"/>
+    <w:lsdException w:name="Colorful Grid" w:uiPriority="73"/>
+    <w:lsdException w:name="Light Shading Accent 1" w:uiPriority="60"/>
+    <w:lsdException w:name="Light List Accent 1" w:uiPriority="61"/>
+    <w:lsdException w:name="Light Grid Accent 1" w:uiPriority="62"/>
+    <w:lsdException w:name="Medium Shading 1 Accent 1" w:uiPriority="63"/>
+    <w:lsdException w:name="Medium Shading 2 Accent 1" w:uiPriority="64"/>
+    <w:lsdException w:name="Medium List 1 Accent 1" w:uiPriority="65"/>
+    <w:lsdException w:name="Revision" w:semiHidden="1"/>
+    <w:lsdException w:name="List Paragraph" w:uiPriority="34" w:qFormat="1"/>
+    <w:lsdException w:name="Quote" w:uiPriority="29" w:qFormat="1"/>
+    <w:lsdException w:name="Intense Quote" w:uiPriority="30" w:qFormat="1"/>
+    <w:lsdException w:name="Medium List 2 Accent 1" w:uiPriority="66"/>
+    <w:lsdException w:name="Medium Grid 1 Accent 1" w:uiPriority="67"/>
+    <w:lsdException w:name="Medium Grid 2 Accent 1" w:uiPriority="68"/>
+    <w:lsdException w:name="Medium Grid 3 Accent 1" w:uiPriority="69"/>
+    <w:lsdException w:name="Dark List Accent 1" w:uiPriority="70"/>
+    <w:lsdException w:name="Colorful Shading Accent 1" w:uiPriority="71"/>
+    <w:lsdException w:name="Colorful List Accent 1" w:uiPriority="72"/>
+    <w:lsdException w:name="Colorful Grid Accent 1" w:uiPriority="73"/>
+    <w:lsdException w:name="Light Shading Accent 2" w:uiPriority="60"/>
+    <w:lsdException w:name="Light List Accent 2" w:uiPriority="61"/>
+    <w:lsdException w:name="Light Grid Accent 2" w:uiPriority="62"/>
+    <w:lsdException w:name="Medium Shading 1 Accent 2" w:uiPriority="63"/>
+    <w:lsdException w:name="Medium Shading 2 Accent 2" w:uiPriority="64"/>
+    <w:lsdException w:name="Medium List 1 Accent 2" w:uiPriority="65"/>
+    <w:lsdException w:name="Medium List 2 Accent 2" w:uiPriority="66"/>
+    <w:lsdException w:name="Medium Grid 1 Accent 2" w:uiPriority="67"/>
+    <w:lsdException w:name="Medium Grid 2 Accent 2" w:uiPriority="68"/>
+    <w:lsdException w:name="Medium Grid 3 Accent 2" w:uiPriority="69"/>
+    <w:lsdException w:name="Dark List Accent 2" w:uiPriority="70"/>
+    <w:lsdException w:name="Colorful Shading Accent 2" w:uiPriority="71"/>
+    <w:lsdException w:name="Colorful List Accent 2" w:uiPriority="72"/>
+    <w:lsdException w:name="Colorful Grid Accent 2" w:uiPriority="73"/>
+    <w:lsdException w:name="Light Shading Accent 3" w:uiPriority="60"/>
+    <w:lsdException w:name="Light List Accent 3" w:uiPriority="61"/>
+    <w:lsdException w:name="Light Grid Accent 3" w:uiPriority="62"/>
+    <w:lsdException w:name="Medium Shading 1 Accent 3" w:uiPriority="63"/>
+    <w:lsdException w:name="Medium Shading 2 Accent 3" w:uiPriority="64"/>
+    <w:lsdException w:name="Medium List 1 Accent 3" w:uiPriority="65"/>
+    <w:lsdException w:name="Medium List 2 Accent 3" w:uiPriority="66"/>
+    <w:lsdException w:name="Medium Grid 1 Accent 3" w:uiPriority="67"/>
+    <w:lsdException w:name="Medium Grid 2 Accent 3" w:uiPriority="68"/>
+    <w:lsdException w:name="Medium Grid 3 Accent 3" w:uiPriority="69"/>
+    <w:lsdException w:name="Dark List Accent 3" w:uiPriority="70"/>
+    <w:lsdException w:name="Colorful Shading Accent 3" w:uiPriority="71"/>
+    <w:lsdException w:name="Colorful List Accent 3" w:uiPriority="72"/>
+    <w:lsdException w:name="Colorful Grid Accent 3" w:uiPriority="73"/>
+    <w:lsdException w:name="Light Shading Accent 4" w:uiPriority="60"/>
+    <w:lsdException w:name="Light List Accent 4" w:uiPriority="61"/>
+    <w:lsdException w:name="Light Grid Accent 4" w:uiPriority="62"/>
+    <w:lsdException w:name="Medium Shading 1 Accent 4" w:uiPriority="63"/>
+    <w:lsdException w:name="Medium Shading 2 Accent 4" w:uiPriority="64"/>
+    <w:lsdException w:name="Medium List 1 Accent 4" w:uiPriority="65"/>
+    <w:lsdException w:name="Medium List 2 Accent 4" w:uiPriority="66"/>
+    <w:lsdException w:name="Medium Grid 1 Accent 4" w:uiPriority="67"/>
+    <w:lsdException w:name="Medium Grid 2 Accent 4" w:uiPriority="68"/>
+    <w:lsdException w:name="Medium Grid 3 Accent 4" w:uiPriority="69"/>
+    <w:lsdException w:name="Dark List Accent 4" w:uiPriority="70"/>
+    <w:lsdException w:name="Colorful Shading Accent 4" w:uiPriority="71"/>
+    <w:lsdException w:name="Colorful List Accent 4" w:uiPriority="72"/>
+    <w:lsdException w:name="Colorful Grid Accent 4" w:uiPriority="73"/>
+    <w:lsdException w:name="Light Shading Accent 5" w:uiPriority="60"/>
+    <w:lsdException w:name="Light List Accent 5" w:uiPriority="61"/>
+    <w:lsdException w:name="Light Grid Accent 5" w:uiPriority="62"/>
+    <w:lsdException w:name="Medium Shading 1 Accent 5" w:uiPriority="63"/>
+    <w:lsdException w:name="Medium Shading 2 Accent 5" w:uiPriority="64"/>
+    <w:lsdException w:name="Medium List 1 Accent 5" w:uiPriority="65"/>
+    <w:lsdException w:name="Medium List 2 Accent 5" w:uiPriority="66"/>
+    <w:lsdException w:name="Medium Grid 1 Accent 5" w:uiPriority="67"/>
+    <w:lsdException w:name="Medium Grid 2 Accent 5" w:uiPriority="68"/>
+    <w:lsdException w:name="Medium Grid 3 Accent 5" w:uiPriority="69"/>
+    <w:lsdException w:name="Dark List Accent 5" w:uiPriority="70"/>
+    <w:lsdException w:name="Colorful Shading Accent 5" w:uiPriority="71"/>
+    <w:lsdException w:name="Colorful List Accent 5" w:uiPriority="72"/>
+    <w:lsdException w:name="Colorful Grid Accent 5" w:uiPriority="73"/>
+    <w:lsdException w:name="Light Shading Accent 6" w:uiPriority="60"/>
+    <w:lsdException w:name="Light List Accent 6" w:uiPriority="61"/>
+    <w:lsdException w:name="Light Grid Accent 6" w:uiPriority="62"/>
+    <w:lsdException w:name="Medium Shading 1 Accent 6" w:uiPriority="63"/>
+    <w:lsdException w:name="Medium Shading 2 Accent 6" w:uiPriority="64"/>
+    <w:lsdException w:name="Medium List 1 Accent 6" w:uiPriority="65"/>
+    <w:lsdException w:name="Medium List 2 Accent 6" w:uiPriority="66"/>
+    <w:lsdException w:name="Medium Grid 1 Accent 6" w:uiPriority="67"/>
+    <w:lsdException w:name="Medium Grid 2 Accent 6" w:uiPriority="68"/>
+    <w:lsdException w:name="Medium Grid 3 Accent 6" w:uiPriority="69"/>
+    <w:lsdException w:name="Dark List Accent 6" w:uiPriority="70"/>
+    <w:lsdException w:name="Colorful Shading Accent 6" w:uiPriority="71"/>
+    <w:lsdException w:name="Colorful List Accent 6" w:uiPriority="72"/>
+    <w:lsdException w:name="Colorful Grid Accent 6" w:uiPriority="73"/>
+    <w:lsdException w:name="Subtle Emphasis" w:uiPriority="19" w:qFormat="1"/>
+    <w:lsdException w:name="Intense Emphasis" w:uiPriority="21" w:qFormat="1"/>
+    <w:lsdException w:name="Subtle Reference" w:uiPriority="31" w:qFormat="1"/>
+    <w:lsdException w:name="Intense Reference" w:uiPriority="32" w:qFormat="1"/>
+    <w:lsdException w:name="Book Title" w:uiPriority="33" w:qFormat="1"/>
+    <w:lsdException w:name="Bibliography" w:semiHidden="1" w:uiPriority="37" w:unhideWhenUsed="1"/>
+    <w:lsdException w:name="TOC Heading" w:semiHidden="1" w:uiPriority="39" w:unhideWhenUsed="1" w:qFormat="1"/>
+    <w:lsdException w:name="Grid Table Light" w:semiHidden="1" w:unhideWhenUsed="1"/>
+    <w:lsdException w:name="Grid Table 1 Light" w:semiHidden="1" w:unhideWhenUsed="1"/>
+    <w:lsdException w:name="Grid Table 2" w:semiHidden="1" w:unhideWhenUsed="1"/>
+    <w:lsdException w:name="Grid Table 3" w:semiHidden="1" w:unhideWhenUsed="1"/>
+    <w:lsdException w:name="Grid Table 4" w:uiPriority="49"/>
+    <w:lsdException w:name="Grid Table 5 Dark" w:uiPriority="50"/>
+    <w:lsdException w:name="Grid Table 6 Colorful" w:uiPriority="51"/>
+    <w:lsdException w:name="Grid Table 7 Colorful" w:uiPriority="52"/>
+    <w:lsdException w:name="Grid Table 1 Light Accent 1" w:uiPriority="46"/>
+    <w:lsdException w:name="Grid Table 2 Accent 1" w:uiPriority="47"/>
+    <w:lsdException w:name="Grid Table 3 Accent 1" w:uiPriority="48"/>
+    <w:lsdException w:name="Grid Table 4 Accent 1" w:uiPriority="49"/>
+    <w:lsdException w:name="Grid Table 5 Dark Accent 1" w:uiPriority="50"/>
+    <w:lsdException w:name="Grid Table 6 Colorful Accent 1" w:uiPriority="51"/>
+    <w:lsdException w:name="Grid Table 7 Colorful Accent 1" w:uiPriority="52"/>
+    <w:lsdException w:name="Grid Table 1 Light Accent 2" w:uiPriority="46"/>
+    <w:lsdException w:name="Grid Table 2 Accent 2" w:uiPriority="47"/>
+    <w:lsdException w:name="Grid Table 3 Accent 2" w:uiPriority="48"/>
+    <w:lsdException w:name="Grid Table 4 Accent 2" w:uiPriority="49"/>
+    <w:lsdException w:name="Grid Table 5 Dark Accent 2" w:uiPriority="50"/>
+    <w:lsdException w:name="Grid Table 6 Colorful Accent 2" w:uiPriority="51"/>
+    <w:lsdException w:name="Grid Table 7 Colorful Accent 2" w:uiPriority="52"/>
+    <w:lsdException w:name="Grid Table 1 Light Accent 3" w:uiPriority="46"/>
+    <w:lsdException w:name="Grid Table 2 Accent 3" w:uiPriority="47"/>
+    <w:lsdException w:name="Grid Table 3 Accent 3" w:uiPriority="48"/>
+    <w:lsdException w:name="Grid Table 4 Accent 3" w:uiPriority="49"/>
+    <w:lsdException w:name="Grid Table 5 Dark Accent 3" w:uiPriority="50"/>
+    <w:lsdException w:name="Grid Table 6 Colorful Accent 3" w:uiPriority="51"/>
+    <w:lsdException w:name="Grid Table 7 Colorful Accent 3" w:uiPriority="52"/>
+    <w:lsdException w:name="Grid Table 1 Light Accent 4" w:uiPriority="46"/>
+    <w:lsdException w:name="Grid Table 2 Accent 4" w:uiPriority="47"/>
+    <w:lsdException w:name="Grid Table 3 Accent 4" w:uiPriority="48"/>
+    <w:lsdException w:name="Grid Table 4 Accent 4" w:uiPriority="49"/>
+    <w:lsdException w:name="Grid Table 5 Dark Accent 4" w:uiPriority="50"/>
+    <w:lsdException w:name="Grid Table 6 Colorful Accent 4" w:uiPriority="51"/>
+    <w:lsdException w:name="Grid Table 7 Colorful Accent 4" w:uiPriority="52"/>
+    <w:lsdException w:name="Grid Table 1 Light Accent 5" w:uiPriority="46"/>
+    <w:lsdException w:name="Grid Table 2 Accent 5" w:uiPriority="47"/>
+    <w:lsdException w:name="Grid Table 3 Accent 5" w:uiPriority="48"/>
+    <w:lsdException w:name="Grid Table 4 Accent 5" w:uiPriority="49"/>
+    <w:lsdException w:name="Grid Table 5 Dark Accent 5" w:uiPriority="50"/>
+    <w:lsdException w:name="Grid Table 6 Colorful Accent 5" w:uiPriority="51"/>
+    <w:lsdException w:name="Grid Table 7 Colorful Accent 5" w:uiPriority="52"/>
+    <w:lsdException w:name="Grid Table 1 Light Accent 6" w:uiPriority="46"/>
+    <w:lsdException w:name="Grid Table 2 Accent 6" w:uiPriority="47"/>
+    <w:lsdException w:name="Grid Table 3 Accent 6" w:uiPriority="48"/>
+    <w:lsdException w:name="Grid Table 4 Accent 6" w:uiPriority="49"/>
+    <w:lsdException w:name="Grid Table 5 Dark Accent 6" w:uiPriority="50"/>
+    <w:lsdException w:name="Grid Table 6 Colorful Accent 6" w:uiPriority="51"/>
+    <w:lsdException w:name="Grid Table 7 Colorful Accent 6" w:uiPriority="52"/>
+    <w:lsdException w:name="List Table 1 Light" w:uiPriority="46"/>
+    <w:lsdException w:name="List Table 2" w:uiPriority="47"/>
+    <w:lsdException w:name="List Table 3" w:uiPriority="48"/>
+    <w:lsdException w:name="List Table 4" w:uiPriority="49"/>
+    <w:lsdException w:name="List Table 5 Dark" w:uiPriority="50"/>
+    <w:lsdException w:name="List Table 6 Colorful" w:uiPriority="51"/>
+    <w:lsdException w:name="List Table 7 Colorful" w:uiPriority="52"/>
+    <w:lsdException w:name="List Table 1 Light Accent 1" w:uiPriority="46"/>
+    <w:lsdException w:name="List Table 2 Accent 1" w:uiPriority="47"/>
+    <w:lsdException w:name="List Table 3 Accent 1" w:uiPriority="48"/>
+    <w:lsdException w:name="List Table 4 Accent 1" w:uiPriority="49"/>
+    <w:lsdException w:name="List Table 5 Dark Accent 1" w:uiPriority="50"/>
+    <w:lsdException w:name="List Table 6 Colorful Accent 1" w:uiPriority="51"/>
+    <w:lsdException w:name="List Table 7 Colorful Accent 1" w:uiPriority="52"/>
+    <w:lsdException w:name="List Table 1 Light Accent 2" w:uiPriority="46"/>
+    <w:lsdException w:name="List Table 2 Accent 2" w:uiPriority="47"/>
+    <w:lsdException w:name="List Table 3 Accent 2" w:uiPriority="48"/>
+    <w:lsdException w:name="List Table 4 Accent 2" w:uiPriority="49"/>
+    <w:lsdException w:name="List Table 5 Dark Accent 2" w:uiPriority="50"/>
+    <w:lsdException w:name="List Table 6 Colorful Accent 2" w:uiPriority="51"/>
+    <w:lsdException w:name="List Table 7 Colorful Accent 2" w:uiPriority="52"/>
+    <w:lsdException w:name="List Table 1 Light Accent 3" w:uiPriority="46"/>
+    <w:lsdException w:name="List Table 2 Accent 3" w:uiPriority="47"/>
+    <w:lsdException w:name="List Table 3 Accent 3" w:uiPriority="48"/>
+    <w:lsdException w:name="List Table 4 Accent 3" w:uiPriority="49"/>
+    <w:lsdException w:name="List Table 5 Dark Accent 3" w:uiPriority="50"/>
+    <w:lsdException w:name="List Table 6 Colorful Accent 3" w:uiPriority="51"/>
+    <w:lsdException w:name="List Table 7 Colorful Accent 3" w:uiPriority="52"/>
+    <w:lsdException w:name="List Table 1 Light Accent 4" w:uiPriority="46"/>
+    <w:lsdException w:name="List Table 2 Accent 4" w:uiPriority="47"/>
+    <w:lsdException w:name="List Table 3 Accent 4" w:uiPriority="48"/>
+    <w:lsdException w:name="List Table 4 Accent 4" w:uiPriority="49"/>
+    <w:lsdException w:name="List Table 5 Dark Accent 4" w:uiPriority="50"/>
+    <w:lsdException w:name="List Table 6 Colorful Accent 4" w:uiPriority="51"/>
+    <w:lsdException w:name="List Table 7 Colorful Accent 4" w:uiPriority="52"/>
+    <w:lsdException w:name="List Table 1 Light Accent 5" w:uiPriority="46"/>
+    <w:lsdException w:name="List Table 2 Accent 5" w:uiPriority="47"/>
+    <w:lsdException w:name="List Table 3 Accent 5" w:uiPriority="48"/>
+    <w:lsdException w:name="List Table 4 Accent 5" w:uiPriority="49"/>
+    <w:lsdException w:name="List Table 5 Dark Accent 5" w:uiPriority="50"/>
+    <w:lsdException w:name="List Table 6 Colorful Accent 5" w:uiPriority="51"/>
+    <w:lsdException w:name="List Table 7 Colorful Accent 5" w:uiPriority="52"/>
+    <w:lsdException w:name="List Table 1 Light Accent 6" w:uiPriority="46"/>
+    <w:lsdException w:name="List Table 2 Accent 6" w:uiPriority="47"/>
+    <w:lsdException w:name="List Table 3 Accent 6" w:uiPriority="48"/>
+    <w:lsdException w:name="List Table 4 Accent 6" w:uiPriority="49"/>
+    <w:lsdException w:name="List Table 5 Dark Accent 6" w:uiPriority="50"/>
+    <w:lsdException w:name="List Table 6 Colorful Accent 6" w:uiPriority="51"/>
+    <w:lsdException w:name="List Table 7 Colorful Accent 6" w:uiPriority="52"/>
+    <w:lsdException w:name="Mention" w:semiHidden="1" w:unhideWhenUsed="1"/>
+    <w:lsdException w:name="Smart Hyperlink" w:semiHidden="1" w:unhideWhenUsed="1"/>
+    <w:lsdException w:name="Hashtag" w:semiHidden="1" w:unhideWhenUsed="1"/>
+    <w:lsdException w:name="Unresolved Mention" w:semiHidden="1" w:unhideWhenUsed="1"/>
   </w:latentStyles>
   <w:style w:type="paragraph" w:default="1" w:styleId="Normal">
     <w:name w:val="Normal"/>

</xml_diff>